<commit_message>
Fix Invoice and Registration
</commit_message>
<xml_diff>
--- a/docassemble/jamulus/data/templates/Anmeldung Jamulus-Workshop.docx
+++ b/docassemble/jamulus/data/templates/Anmeldung Jamulus-Workshop.docx
@@ -25,8 +25,20 @@
           <w:sz w:val="44"/>
           <w:szCs w:val="28"/>
         </w:rPr>
-        <w:t>Workshop - Online Proben mit Jamulus</w:t>
-      </w:r>
+        <w:t xml:space="preserve">Workshop - Online Proben mit </w:t>
+      </w:r>
+      <w:proofErr w:type="spellStart"/>
+      <w:r>
+        <w:rPr>
+          <w:rFonts w:ascii="Calibri" w:eastAsia="Times New Roman" w:hAnsi="Calibri" w:cs="Calibri"/>
+          <w:b/>
+          <w:kern w:val="3"/>
+          <w:sz w:val="44"/>
+          <w:szCs w:val="28"/>
+        </w:rPr>
+        <w:t>Jamulus</w:t>
+      </w:r>
+      <w:proofErr w:type="spellEnd"/>
     </w:p>
     <w:p>
       <w:pPr>
@@ -111,7 +123,27 @@
           <w:sz w:val="20"/>
           <w:szCs w:val="20"/>
         </w:rPr>
-        <w:t>Das muss nicht sein, denn es gibt ein Programm, das gleichzeitiges Musizieren online auch für größere Gruppen ermöglichen kann: Jamulus!</w:t>
+        <w:t xml:space="preserve">Das muss nicht sein, denn es gibt ein Programm, das gleichzeitiges Musizieren online auch für größere Gruppen ermöglichen kann: </w:t>
+      </w:r>
+      <w:proofErr w:type="spellStart"/>
+      <w:r>
+        <w:rPr>
+          <w:rFonts w:ascii="Calibri" w:eastAsia="Times New Roman" w:hAnsi="Calibri" w:cs="Calibri"/>
+          <w:kern w:val="3"/>
+          <w:sz w:val="20"/>
+          <w:szCs w:val="20"/>
+        </w:rPr>
+        <w:t>Jamulus</w:t>
+      </w:r>
+      <w:proofErr w:type="spellEnd"/>
+      <w:r>
+        <w:rPr>
+          <w:rFonts w:ascii="Calibri" w:eastAsia="Times New Roman" w:hAnsi="Calibri" w:cs="Calibri"/>
+          <w:kern w:val="3"/>
+          <w:sz w:val="20"/>
+          <w:szCs w:val="20"/>
+        </w:rPr>
+        <w:t>!</w:t>
       </w:r>
     </w:p>
     <w:p>
@@ -178,7 +210,27 @@
           <w:sz w:val="20"/>
           <w:szCs w:val="20"/>
         </w:rPr>
-        <w:t>ichtern, Hürden abbauen und bei der Umsetzung  eigener Online-P</w:t>
+        <w:t xml:space="preserve">ichtern, Hürden abbauen und bei der </w:t>
+      </w:r>
+      <w:proofErr w:type="gramStart"/>
+      <w:r>
+        <w:rPr>
+          <w:rFonts w:ascii="Calibri" w:eastAsia="SimSun" w:hAnsi="Calibri" w:cs="Tahoma"/>
+          <w:kern w:val="3"/>
+          <w:sz w:val="20"/>
+          <w:szCs w:val="20"/>
+        </w:rPr>
+        <w:t>Umsetzung  eigener</w:t>
+      </w:r>
+      <w:proofErr w:type="gramEnd"/>
+      <w:r>
+        <w:rPr>
+          <w:rFonts w:ascii="Calibri" w:eastAsia="SimSun" w:hAnsi="Calibri" w:cs="Tahoma"/>
+          <w:kern w:val="3"/>
+          <w:sz w:val="20"/>
+          <w:szCs w:val="20"/>
+        </w:rPr>
+        <w:t xml:space="preserve"> Online-P</w:t>
       </w:r>
       <w:r>
         <w:rPr>
@@ -225,14 +277,65 @@
         </w:rPr>
         <w:t xml:space="preserve">Das Programm </w:t>
       </w:r>
-      <w:r>
-        <w:rPr>
-          <w:rFonts w:ascii="Calibri" w:eastAsia="SimSun" w:hAnsi="Calibri" w:cs="Tahoma"/>
-          <w:kern w:val="3"/>
-          <w:sz w:val="20"/>
-          <w:szCs w:val="20"/>
-        </w:rPr>
-        <w:t>Jamulus arbeitet ohne Video. Parallel zur Probenarbeit mit Jamulus wird die visuelle Komponente durch die Software Jitsi (</w:t>
+      <w:proofErr w:type="spellStart"/>
+      <w:r>
+        <w:rPr>
+          <w:rFonts w:ascii="Calibri" w:eastAsia="SimSun" w:hAnsi="Calibri" w:cs="Tahoma"/>
+          <w:kern w:val="3"/>
+          <w:sz w:val="20"/>
+          <w:szCs w:val="20"/>
+        </w:rPr>
+        <w:t>Jamulus</w:t>
+      </w:r>
+      <w:proofErr w:type="spellEnd"/>
+      <w:r>
+        <w:rPr>
+          <w:rFonts w:ascii="Calibri" w:eastAsia="SimSun" w:hAnsi="Calibri" w:cs="Tahoma"/>
+          <w:kern w:val="3"/>
+          <w:sz w:val="20"/>
+          <w:szCs w:val="20"/>
+        </w:rPr>
+        <w:t xml:space="preserve"> arbeitet ohne Video. Parallel zur Probenarbeit mit </w:t>
+      </w:r>
+      <w:proofErr w:type="spellStart"/>
+      <w:r>
+        <w:rPr>
+          <w:rFonts w:ascii="Calibri" w:eastAsia="SimSun" w:hAnsi="Calibri" w:cs="Tahoma"/>
+          <w:kern w:val="3"/>
+          <w:sz w:val="20"/>
+          <w:szCs w:val="20"/>
+        </w:rPr>
+        <w:t>Jamulus</w:t>
+      </w:r>
+      <w:proofErr w:type="spellEnd"/>
+      <w:r>
+        <w:rPr>
+          <w:rFonts w:ascii="Calibri" w:eastAsia="SimSun" w:hAnsi="Calibri" w:cs="Tahoma"/>
+          <w:kern w:val="3"/>
+          <w:sz w:val="20"/>
+          <w:szCs w:val="20"/>
+        </w:rPr>
+        <w:t xml:space="preserve"> wird die visuelle Komponente durch die Software </w:t>
+      </w:r>
+      <w:proofErr w:type="spellStart"/>
+      <w:r>
+        <w:rPr>
+          <w:rFonts w:ascii="Calibri" w:eastAsia="SimSun" w:hAnsi="Calibri" w:cs="Tahoma"/>
+          <w:kern w:val="3"/>
+          <w:sz w:val="20"/>
+          <w:szCs w:val="20"/>
+        </w:rPr>
+        <w:t>Jitsi</w:t>
+      </w:r>
+      <w:proofErr w:type="spellEnd"/>
+      <w:r>
+        <w:rPr>
+          <w:rFonts w:ascii="Calibri" w:eastAsia="SimSun" w:hAnsi="Calibri" w:cs="Tahoma"/>
+          <w:kern w:val="3"/>
+          <w:sz w:val="20"/>
+          <w:szCs w:val="20"/>
+        </w:rPr>
+        <w:t xml:space="preserve"> (</w:t>
       </w:r>
       <w:hyperlink r:id="rId8" w:history="1">
         <w:r>
@@ -252,7 +355,27 @@
           <w:sz w:val="20"/>
           <w:szCs w:val="20"/>
         </w:rPr>
-        <w:t xml:space="preserve">) ergänzt. Dozent Joe Völker stellt Jamulus im Auftrag des LMR Hamburg in einem zweiteiligen Workshop vor. Das Programm ist für Chöre und Orchester/Bands etc. gleichermaßen geeignet. Weitere </w:t>
+        <w:t xml:space="preserve">) ergänzt. Dozent Joe Völker stellt </w:t>
+      </w:r>
+      <w:proofErr w:type="spellStart"/>
+      <w:r>
+        <w:rPr>
+          <w:rFonts w:ascii="Calibri" w:eastAsia="SimSun" w:hAnsi="Calibri" w:cs="Tahoma"/>
+          <w:kern w:val="3"/>
+          <w:sz w:val="20"/>
+          <w:szCs w:val="20"/>
+        </w:rPr>
+        <w:t>Jamulus</w:t>
+      </w:r>
+      <w:proofErr w:type="spellEnd"/>
+      <w:r>
+        <w:rPr>
+          <w:rFonts w:ascii="Calibri" w:eastAsia="SimSun" w:hAnsi="Calibri" w:cs="Tahoma"/>
+          <w:kern w:val="3"/>
+          <w:sz w:val="20"/>
+          <w:szCs w:val="20"/>
+        </w:rPr>
+        <w:t xml:space="preserve"> im Auftrag des LMR Hamburg in einem zweiteiligen Workshop vor. Das Programm ist für Chöre und Orchester/Bands etc. gleichermaßen geeignet. Weitere </w:t>
       </w:r>
       <w:r>
         <w:rPr>
@@ -270,7 +393,27 @@
           <w:sz w:val="20"/>
           <w:szCs w:val="20"/>
         </w:rPr>
-        <w:t>Informationen zu der Software Jamulus unter: </w:t>
+        <w:t xml:space="preserve">Informationen zu der Software </w:t>
+      </w:r>
+      <w:proofErr w:type="spellStart"/>
+      <w:r>
+        <w:rPr>
+          <w:rFonts w:ascii="Calibri" w:eastAsia="SimSun" w:hAnsi="Calibri" w:cs="Tahoma"/>
+          <w:kern w:val="3"/>
+          <w:sz w:val="20"/>
+          <w:szCs w:val="20"/>
+        </w:rPr>
+        <w:t>Jamulus</w:t>
+      </w:r>
+      <w:proofErr w:type="spellEnd"/>
+      <w:r>
+        <w:rPr>
+          <w:rFonts w:ascii="Calibri" w:eastAsia="SimSun" w:hAnsi="Calibri" w:cs="Tahoma"/>
+          <w:kern w:val="3"/>
+          <w:sz w:val="20"/>
+          <w:szCs w:val="20"/>
+        </w:rPr>
+        <w:t xml:space="preserve"> unter: </w:t>
       </w:r>
       <w:hyperlink r:id="rId9" w:history="1">
         <w:r>
@@ -397,7 +540,27 @@
           <w:sz w:val="20"/>
           <w:szCs w:val="20"/>
         </w:rPr>
-        <w:t>Hier geht es um allgemeine Themen wie die Voraussetzungen, Installation und Inbetriebnahme von Jamulus.</w:t>
+        <w:t xml:space="preserve">Hier geht es um allgemeine Themen wie die Voraussetzungen, Installation und Inbetriebnahme von </w:t>
+      </w:r>
+      <w:proofErr w:type="spellStart"/>
+      <w:r>
+        <w:rPr>
+          <w:rFonts w:ascii="Calibri" w:eastAsia="SimSun" w:hAnsi="Calibri" w:cs="Tahoma"/>
+          <w:kern w:val="3"/>
+          <w:sz w:val="20"/>
+          <w:szCs w:val="20"/>
+        </w:rPr>
+        <w:t>Jamulus</w:t>
+      </w:r>
+      <w:proofErr w:type="spellEnd"/>
+      <w:r>
+        <w:rPr>
+          <w:rFonts w:ascii="Calibri" w:eastAsia="SimSun" w:hAnsi="Calibri" w:cs="Tahoma"/>
+          <w:kern w:val="3"/>
+          <w:sz w:val="20"/>
+          <w:szCs w:val="20"/>
+        </w:rPr>
+        <w:t>.</w:t>
       </w:r>
     </w:p>
     <w:p>
@@ -497,7 +660,27 @@
           <w:sz w:val="20"/>
           <w:szCs w:val="20"/>
         </w:rPr>
-        <w:t xml:space="preserve"> Jamulus jeweils eine beispielhafte Probe für Chor bzw. für Instrumente statt.</w:t>
+        <w:t xml:space="preserve"> </w:t>
+      </w:r>
+      <w:proofErr w:type="spellStart"/>
+      <w:r>
+        <w:rPr>
+          <w:rFonts w:ascii="Calibri" w:eastAsia="SimSun" w:hAnsi="Calibri" w:cs="Tahoma"/>
+          <w:kern w:val="3"/>
+          <w:sz w:val="20"/>
+          <w:szCs w:val="20"/>
+        </w:rPr>
+        <w:t>Jamulus</w:t>
+      </w:r>
+      <w:proofErr w:type="spellEnd"/>
+      <w:r>
+        <w:rPr>
+          <w:rFonts w:ascii="Calibri" w:eastAsia="SimSun" w:hAnsi="Calibri" w:cs="Tahoma"/>
+          <w:kern w:val="3"/>
+          <w:sz w:val="20"/>
+          <w:szCs w:val="20"/>
+        </w:rPr>
+        <w:t xml:space="preserve"> jeweils eine beispielhafte Probe für Chor bzw. für Instrumente statt.</w:t>
       </w:r>
     </w:p>
     <w:p>
@@ -831,7 +1014,27 @@
           <w:sz w:val="20"/>
           <w:szCs w:val="20"/>
         </w:rPr>
-        <w:t xml:space="preserve">Frau Daja de Jong        </w:t>
+        <w:t xml:space="preserve">Frau </w:t>
+      </w:r>
+      <w:proofErr w:type="spellStart"/>
+      <w:r>
+        <w:rPr>
+          <w:rFonts w:ascii="Calibri" w:eastAsia="SimSun" w:hAnsi="Calibri" w:cs="Tahoma"/>
+          <w:kern w:val="3"/>
+          <w:sz w:val="20"/>
+          <w:szCs w:val="20"/>
+        </w:rPr>
+        <w:t>Daja</w:t>
+      </w:r>
+      <w:proofErr w:type="spellEnd"/>
+      <w:r>
+        <w:rPr>
+          <w:rFonts w:ascii="Calibri" w:eastAsia="SimSun" w:hAnsi="Calibri" w:cs="Tahoma"/>
+          <w:kern w:val="3"/>
+          <w:sz w:val="20"/>
+          <w:szCs w:val="20"/>
+        </w:rPr>
+        <w:t xml:space="preserve"> de Jong        </w:t>
       </w:r>
     </w:p>
     <w:p>
@@ -951,36 +1154,17 @@
           <w:sz w:val="20"/>
           <w:szCs w:val="20"/>
         </w:rPr>
-        <w:t xml:space="preserve">2456635   </w:t>
-      </w:r>
-    </w:p>
-    <w:p>
-      <w:pPr>
-        <w:suppressAutoHyphens/>
-        <w:autoSpaceDN w:val="0"/>
-        <w:spacing w:after="0"/>
-        <w:textAlignment w:val="baseline"/>
-        <w:rPr>
-          <w:rFonts w:ascii="Calibri" w:eastAsia="SimSun" w:hAnsi="Calibri" w:cs="Tahoma"/>
-          <w:kern w:val="3"/>
-          <w:sz w:val="20"/>
-          <w:szCs w:val="20"/>
-        </w:rPr>
-      </w:pPr>
-    </w:p>
-    <w:p>
-      <w:pPr>
-        <w:suppressAutoHyphens/>
-        <w:autoSpaceDN w:val="0"/>
-        <w:spacing w:after="0"/>
-        <w:textAlignment w:val="baseline"/>
-        <w:rPr>
-          <w:rFonts w:ascii="Calibri" w:eastAsia="SimSun" w:hAnsi="Calibri" w:cs="Tahoma"/>
-          <w:kern w:val="3"/>
-          <w:sz w:val="20"/>
-          <w:szCs w:val="20"/>
-        </w:rPr>
-      </w:pPr>
+        <w:t>2456635</w:t>
+      </w:r>
+      <w:r>
+        <w:rPr>
+          <w:rFonts w:ascii="Calibri" w:eastAsia="SimSun" w:hAnsi="Calibri" w:cs="Tahoma"/>
+          <w:kern w:val="3"/>
+          <w:sz w:val="20"/>
+          <w:szCs w:val="20"/>
+        </w:rPr>
+        <w:br w:type="page"/>
+      </w:r>
     </w:p>
     <w:p>
       <w:pPr>
@@ -990,14 +1174,60 @@
         <w:ind w:right="848"/>
         <w:textAlignment w:val="baseline"/>
         <w:rPr>
+          <w:rFonts w:ascii="Calibri" w:eastAsia="SimSun" w:hAnsi="Calibri" w:cs="Tahoma"/>
+          <w:kern w:val="3"/>
+          <w:sz w:val="28"/>
+        </w:rPr>
+      </w:pPr>
+      <w:proofErr w:type="gramStart"/>
+      <w:r>
+        <w:rPr>
           <w:rFonts w:ascii="Calibri" w:eastAsia="Times New Roman" w:hAnsi="Calibri" w:cs="Calibri"/>
           <w:b/>
           <w:bCs/>
           <w:kern w:val="3"/>
-          <w:sz w:val="20"/>
-          <w:szCs w:val="20"/>
-        </w:rPr>
-      </w:pPr>
+          <w:sz w:val="36"/>
+          <w:szCs w:val="28"/>
+        </w:rPr>
+        <w:lastRenderedPageBreak/>
+        <w:t xml:space="preserve">Anmeldung </w:t>
+      </w:r>
+      <w:r>
+        <w:rPr>
+          <w:rFonts w:ascii="Calibri" w:eastAsia="Times New Roman" w:hAnsi="Calibri" w:cs="Calibri"/>
+          <w:b/>
+          <w:bCs/>
+          <w:kern w:val="3"/>
+          <w:sz w:val="36"/>
+          <w:szCs w:val="28"/>
+        </w:rPr>
+        <w:t xml:space="preserve"> </w:t>
+      </w:r>
+      <w:proofErr w:type="spellStart"/>
+      <w:r>
+        <w:rPr>
+          <w:rFonts w:ascii="Calibri" w:eastAsia="Times New Roman" w:hAnsi="Calibri" w:cs="Calibri"/>
+          <w:b/>
+          <w:bCs/>
+          <w:kern w:val="3"/>
+          <w:sz w:val="36"/>
+          <w:szCs w:val="28"/>
+        </w:rPr>
+        <w:t>Jamulus</w:t>
+      </w:r>
+      <w:proofErr w:type="spellEnd"/>
+      <w:proofErr w:type="gramEnd"/>
+      <w:r>
+        <w:rPr>
+          <w:rFonts w:ascii="Calibri" w:eastAsia="Times New Roman" w:hAnsi="Calibri" w:cs="Calibri"/>
+          <w:b/>
+          <w:bCs/>
+          <w:kern w:val="3"/>
+          <w:sz w:val="36"/>
+          <w:szCs w:val="28"/>
+        </w:rPr>
+        <w:t>-Workshop</w:t>
+      </w:r>
     </w:p>
     <w:p>
       <w:pPr>
@@ -1007,34 +1237,13 @@
         <w:ind w:right="848"/>
         <w:textAlignment w:val="baseline"/>
         <w:rPr>
-          <w:rFonts w:ascii="Calibri" w:eastAsia="SimSun" w:hAnsi="Calibri" w:cs="Tahoma"/>
+          <w:rFonts w:ascii="Calibri" w:eastAsia="Times New Roman" w:hAnsi="Calibri" w:cs="Calibri"/>
+          <w:b/>
           <w:kern w:val="3"/>
           <w:sz w:val="28"/>
-        </w:rPr>
-      </w:pPr>
-      <w:r>
-        <w:rPr>
-          <w:rFonts w:ascii="Calibri" w:eastAsia="Times New Roman" w:hAnsi="Calibri" w:cs="Calibri"/>
-          <w:b/>
-          <w:bCs/>
-          <w:kern w:val="3"/>
-          <w:sz w:val="36"/>
-          <w:szCs w:val="28"/>
-        </w:rPr>
-        <w:lastRenderedPageBreak/>
-        <w:t xml:space="preserve">Anmeldung </w:t>
-      </w:r>
-      <w:r>
-        <w:rPr>
-          <w:rFonts w:ascii="Calibri" w:eastAsia="Times New Roman" w:hAnsi="Calibri" w:cs="Calibri"/>
-          <w:b/>
-          <w:bCs/>
-          <w:kern w:val="3"/>
-          <w:sz w:val="36"/>
-          <w:szCs w:val="28"/>
-        </w:rPr>
-        <w:t xml:space="preserve"> Jamulus-Workshop</w:t>
-      </w:r>
+          <w:szCs w:val="24"/>
+        </w:rPr>
+      </w:pPr>
     </w:p>
     <w:p>
       <w:pPr>
@@ -1046,11 +1255,470 @@
         <w:rPr>
           <w:rFonts w:ascii="Calibri" w:eastAsia="Times New Roman" w:hAnsi="Calibri" w:cs="Calibri"/>
           <w:b/>
-          <w:kern w:val="3"/>
-          <w:sz w:val="28"/>
-          <w:szCs w:val="24"/>
-        </w:rPr>
-      </w:pPr>
+          <w:i/>
+          <w:kern w:val="3"/>
+          <w:sz w:val="24"/>
+          <w:u w:val="single"/>
+        </w:rPr>
+      </w:pPr>
+      <w:r>
+        <w:rPr>
+          <w:rFonts w:ascii="Calibri" w:eastAsia="Times New Roman" w:hAnsi="Calibri" w:cs="Calibri"/>
+          <w:b/>
+          <w:i/>
+          <w:kern w:val="3"/>
+          <w:sz w:val="24"/>
+          <w:u w:val="single"/>
+        </w:rPr>
+        <w:t>Kontaktdaten</w:t>
+      </w:r>
+    </w:p>
+    <w:p>
+      <w:pPr>
+        <w:suppressAutoHyphens/>
+        <w:autoSpaceDN w:val="0"/>
+        <w:spacing w:after="0" w:line="300" w:lineRule="auto"/>
+        <w:ind w:right="851"/>
+        <w:textAlignment w:val="baseline"/>
+        <w:rPr>
+          <w:rFonts w:ascii="Calibri" w:eastAsia="Times New Roman" w:hAnsi="Calibri" w:cs="Calibri"/>
+          <w:kern w:val="3"/>
+        </w:rPr>
+      </w:pPr>
+      <w:r>
+        <w:rPr>
+          <w:rFonts w:ascii="Calibri" w:eastAsia="Times New Roman" w:hAnsi="Calibri" w:cs="Calibri"/>
+          <w:b/>
+          <w:kern w:val="3"/>
+        </w:rPr>
+        <w:t>Name:</w:t>
+      </w:r>
+      <w:r>
+        <w:rPr>
+          <w:rFonts w:ascii="Calibri" w:eastAsia="Times New Roman" w:hAnsi="Calibri" w:cs="Calibri"/>
+          <w:b/>
+          <w:kern w:val="3"/>
+        </w:rPr>
+        <w:tab/>
+      </w:r>
+      <w:r>
+        <w:rPr>
+          <w:rFonts w:ascii="Calibri" w:eastAsia="Times New Roman" w:hAnsi="Calibri" w:cs="Calibri"/>
+          <w:kern w:val="3"/>
+        </w:rPr>
+        <w:tab/>
+      </w:r>
+      <w:r>
+        <w:rPr>
+          <w:rFonts w:ascii="Calibri" w:eastAsia="Times New Roman" w:hAnsi="Calibri" w:cs="Calibri"/>
+          <w:kern w:val="3"/>
+        </w:rPr>
+        <w:tab/>
+      </w:r>
+      <w:proofErr w:type="gramStart"/>
+      <w:r>
+        <w:rPr>
+          <w:rFonts w:ascii="Calibri" w:eastAsia="Times New Roman" w:hAnsi="Calibri" w:cs="Calibri"/>
+          <w:kern w:val="3"/>
+        </w:rPr>
+        <w:t xml:space="preserve">{{ </w:t>
+      </w:r>
+      <w:proofErr w:type="spellStart"/>
+      <w:r>
+        <w:rPr>
+          <w:rFonts w:ascii="Calibri" w:eastAsia="Times New Roman" w:hAnsi="Calibri" w:cs="Calibri"/>
+          <w:kern w:val="3"/>
+        </w:rPr>
+        <w:t>person.name</w:t>
+      </w:r>
+      <w:proofErr w:type="gramEnd"/>
+      <w:r>
+        <w:rPr>
+          <w:rFonts w:ascii="Calibri" w:eastAsia="Times New Roman" w:hAnsi="Calibri" w:cs="Calibri"/>
+          <w:kern w:val="3"/>
+        </w:rPr>
+        <w:t>.last</w:t>
+      </w:r>
+      <w:proofErr w:type="spellEnd"/>
+      <w:r>
+        <w:rPr>
+          <w:rFonts w:ascii="Calibri" w:eastAsia="Times New Roman" w:hAnsi="Calibri" w:cs="Calibri"/>
+          <w:kern w:val="3"/>
+        </w:rPr>
+        <w:t xml:space="preserve"> }}</w:t>
+      </w:r>
+    </w:p>
+    <w:p>
+      <w:pPr>
+        <w:suppressAutoHyphens/>
+        <w:autoSpaceDN w:val="0"/>
+        <w:spacing w:after="0" w:line="300" w:lineRule="auto"/>
+        <w:ind w:right="851"/>
+        <w:textAlignment w:val="baseline"/>
+        <w:rPr>
+          <w:rFonts w:ascii="Calibri" w:eastAsia="Times New Roman" w:hAnsi="Calibri" w:cs="Calibri"/>
+          <w:kern w:val="3"/>
+        </w:rPr>
+      </w:pPr>
+      <w:r>
+        <w:rPr>
+          <w:rFonts w:ascii="Calibri" w:eastAsia="Times New Roman" w:hAnsi="Calibri" w:cs="Calibri"/>
+          <w:b/>
+          <w:kern w:val="3"/>
+        </w:rPr>
+        <w:t>Vorname:</w:t>
+      </w:r>
+      <w:r>
+        <w:rPr>
+          <w:rFonts w:ascii="Calibri" w:eastAsia="Times New Roman" w:hAnsi="Calibri" w:cs="Calibri"/>
+          <w:kern w:val="3"/>
+        </w:rPr>
+        <w:tab/>
+      </w:r>
+      <w:r>
+        <w:rPr>
+          <w:rFonts w:ascii="Calibri" w:eastAsia="Times New Roman" w:hAnsi="Calibri" w:cs="Calibri"/>
+          <w:kern w:val="3"/>
+        </w:rPr>
+        <w:tab/>
+      </w:r>
+      <w:proofErr w:type="gramStart"/>
+      <w:r>
+        <w:rPr>
+          <w:rFonts w:ascii="Calibri" w:eastAsia="Times New Roman" w:hAnsi="Calibri" w:cs="Calibri"/>
+          <w:kern w:val="3"/>
+        </w:rPr>
+        <w:t xml:space="preserve">{{ </w:t>
+      </w:r>
+      <w:proofErr w:type="spellStart"/>
+      <w:r>
+        <w:rPr>
+          <w:rFonts w:ascii="Calibri" w:eastAsia="Times New Roman" w:hAnsi="Calibri" w:cs="Calibri"/>
+          <w:kern w:val="3"/>
+        </w:rPr>
+        <w:t>person.name</w:t>
+      </w:r>
+      <w:proofErr w:type="gramEnd"/>
+      <w:r>
+        <w:rPr>
+          <w:rFonts w:ascii="Calibri" w:eastAsia="Times New Roman" w:hAnsi="Calibri" w:cs="Calibri"/>
+          <w:kern w:val="3"/>
+        </w:rPr>
+        <w:t>.first</w:t>
+      </w:r>
+      <w:proofErr w:type="spellEnd"/>
+      <w:r>
+        <w:rPr>
+          <w:rFonts w:ascii="Calibri" w:eastAsia="Times New Roman" w:hAnsi="Calibri" w:cs="Calibri"/>
+          <w:kern w:val="3"/>
+        </w:rPr>
+        <w:t xml:space="preserve"> }}</w:t>
+      </w:r>
+    </w:p>
+    <w:p>
+      <w:pPr>
+        <w:suppressAutoHyphens/>
+        <w:autoSpaceDN w:val="0"/>
+        <w:spacing w:after="0" w:line="300" w:lineRule="auto"/>
+        <w:ind w:right="851"/>
+        <w:textAlignment w:val="baseline"/>
+        <w:rPr>
+          <w:rFonts w:ascii="Calibri" w:eastAsia="Times New Roman" w:hAnsi="Calibri" w:cs="Calibri"/>
+          <w:kern w:val="3"/>
+        </w:rPr>
+      </w:pPr>
+      <w:r>
+        <w:rPr>
+          <w:rFonts w:ascii="Calibri" w:eastAsia="Times New Roman" w:hAnsi="Calibri" w:cs="Calibri"/>
+          <w:b/>
+          <w:kern w:val="3"/>
+        </w:rPr>
+        <w:t>Straße und Wohnort:</w:t>
+      </w:r>
+      <w:r>
+        <w:rPr>
+          <w:rFonts w:ascii="Calibri" w:eastAsia="Times New Roman" w:hAnsi="Calibri" w:cs="Calibri"/>
+          <w:kern w:val="3"/>
+        </w:rPr>
+        <w:tab/>
+      </w:r>
+      <w:r>
+        <w:rPr>
+          <w:rFonts w:ascii="Calibri" w:eastAsia="Times New Roman" w:hAnsi="Calibri" w:cs="Calibri"/>
+          <w:kern w:val="3"/>
+        </w:rPr>
+        <w:t xml:space="preserve">{{ </w:t>
+      </w:r>
+      <w:proofErr w:type="spellStart"/>
+      <w:r>
+        <w:rPr>
+          <w:rFonts w:ascii="Calibri" w:eastAsia="Times New Roman" w:hAnsi="Calibri" w:cs="Calibri"/>
+          <w:kern w:val="3"/>
+        </w:rPr>
+        <w:t>person.address.address</w:t>
+      </w:r>
+      <w:proofErr w:type="spellEnd"/>
+      <w:r>
+        <w:rPr>
+          <w:rFonts w:ascii="Calibri" w:eastAsia="Times New Roman" w:hAnsi="Calibri" w:cs="Calibri"/>
+          <w:kern w:val="3"/>
+        </w:rPr>
+        <w:t xml:space="preserve"> }}</w:t>
+      </w:r>
+    </w:p>
+    <w:p>
+      <w:pPr>
+        <w:suppressAutoHyphens/>
+        <w:autoSpaceDN w:val="0"/>
+        <w:spacing w:after="0" w:line="300" w:lineRule="auto"/>
+        <w:ind w:right="851"/>
+        <w:textAlignment w:val="baseline"/>
+        <w:rPr>
+          <w:rFonts w:ascii="Calibri" w:eastAsia="Times New Roman" w:hAnsi="Calibri" w:cs="Calibri"/>
+          <w:kern w:val="3"/>
+          <w:lang w:val="en-US"/>
+        </w:rPr>
+      </w:pPr>
+      <w:r>
+        <w:rPr>
+          <w:rFonts w:ascii="Calibri" w:eastAsia="Times New Roman" w:hAnsi="Calibri" w:cs="Calibri"/>
+          <w:b/>
+          <w:kern w:val="3"/>
+          <w:lang w:val="en-US"/>
+        </w:rPr>
+        <w:t>E-M</w:t>
+      </w:r>
+      <w:r>
+        <w:rPr>
+          <w:rFonts w:ascii="Calibri" w:eastAsia="Times New Roman" w:hAnsi="Calibri" w:cs="Calibri"/>
+          <w:b/>
+          <w:kern w:val="3"/>
+          <w:lang w:val="en-US"/>
+        </w:rPr>
+        <w:t>ail:</w:t>
+      </w:r>
+      <w:r>
+        <w:rPr>
+          <w:rFonts w:ascii="Calibri" w:eastAsia="Times New Roman" w:hAnsi="Calibri" w:cs="Calibri"/>
+          <w:b/>
+          <w:kern w:val="3"/>
+          <w:lang w:val="en-US"/>
+        </w:rPr>
+        <w:tab/>
+      </w:r>
+      <w:r>
+        <w:rPr>
+          <w:rFonts w:ascii="Calibri" w:eastAsia="Times New Roman" w:hAnsi="Calibri" w:cs="Calibri"/>
+          <w:b/>
+          <w:kern w:val="3"/>
+          <w:lang w:val="en-US"/>
+        </w:rPr>
+        <w:tab/>
+      </w:r>
+      <w:r>
+        <w:rPr>
+          <w:rFonts w:ascii="Calibri" w:eastAsia="Times New Roman" w:hAnsi="Calibri" w:cs="Calibri"/>
+          <w:kern w:val="3"/>
+          <w:lang w:val="en-US"/>
+        </w:rPr>
+        <w:tab/>
+      </w:r>
+      <w:proofErr w:type="gramStart"/>
+      <w:r>
+        <w:rPr>
+          <w:rFonts w:ascii="Calibri" w:eastAsia="Times New Roman" w:hAnsi="Calibri" w:cs="Calibri"/>
+          <w:kern w:val="3"/>
+          <w:lang w:val="en-US"/>
+        </w:rPr>
+        <w:t xml:space="preserve">{{ </w:t>
+      </w:r>
+      <w:proofErr w:type="spellStart"/>
+      <w:r>
+        <w:rPr>
+          <w:rFonts w:ascii="Calibri" w:eastAsia="Times New Roman" w:hAnsi="Calibri" w:cs="Calibri"/>
+          <w:kern w:val="3"/>
+          <w:lang w:val="en-US"/>
+        </w:rPr>
+        <w:t>person</w:t>
+      </w:r>
+      <w:proofErr w:type="gramEnd"/>
+      <w:r>
+        <w:rPr>
+          <w:rFonts w:ascii="Calibri" w:eastAsia="Times New Roman" w:hAnsi="Calibri" w:cs="Calibri"/>
+          <w:kern w:val="3"/>
+          <w:lang w:val="en-US"/>
+        </w:rPr>
+        <w:t>.email</w:t>
+      </w:r>
+      <w:proofErr w:type="spellEnd"/>
+      <w:r>
+        <w:rPr>
+          <w:rFonts w:ascii="Calibri" w:eastAsia="Times New Roman" w:hAnsi="Calibri" w:cs="Calibri"/>
+          <w:kern w:val="3"/>
+          <w:lang w:val="en-US"/>
+        </w:rPr>
+        <w:t xml:space="preserve"> }}</w:t>
+      </w:r>
+    </w:p>
+    <w:p>
+      <w:pPr>
+        <w:suppressAutoHyphens/>
+        <w:autoSpaceDN w:val="0"/>
+        <w:spacing w:after="0" w:line="300" w:lineRule="auto"/>
+        <w:ind w:right="851"/>
+        <w:textAlignment w:val="baseline"/>
+        <w:rPr>
+          <w:rFonts w:ascii="Calibri" w:eastAsia="Times New Roman" w:hAnsi="Calibri" w:cs="Calibri"/>
+          <w:kern w:val="3"/>
+          <w:lang w:val="en-US"/>
+        </w:rPr>
+      </w:pPr>
+      <w:r>
+        <w:rPr>
+          <w:rFonts w:ascii="Calibri" w:eastAsia="Times New Roman" w:hAnsi="Calibri" w:cs="Calibri"/>
+          <w:b/>
+          <w:kern w:val="3"/>
+          <w:lang w:val="en-US"/>
+        </w:rPr>
+        <w:t>Tel./Mob.</w:t>
+      </w:r>
+      <w:r>
+        <w:rPr>
+          <w:rFonts w:ascii="Calibri" w:eastAsia="Times New Roman" w:hAnsi="Calibri" w:cs="Calibri"/>
+          <w:b/>
+          <w:kern w:val="3"/>
+          <w:lang w:val="en-US"/>
+        </w:rPr>
+        <w:t>:</w:t>
+      </w:r>
+      <w:r>
+        <w:rPr>
+          <w:rFonts w:ascii="Calibri" w:eastAsia="Times New Roman" w:hAnsi="Calibri" w:cs="Calibri"/>
+          <w:b/>
+          <w:kern w:val="3"/>
+          <w:lang w:val="en-US"/>
+        </w:rPr>
+        <w:tab/>
+      </w:r>
+      <w:r>
+        <w:rPr>
+          <w:rFonts w:ascii="Calibri" w:eastAsia="Times New Roman" w:hAnsi="Calibri" w:cs="Calibri"/>
+          <w:kern w:val="3"/>
+          <w:lang w:val="en-US"/>
+        </w:rPr>
+        <w:tab/>
+      </w:r>
+      <w:proofErr w:type="gramStart"/>
+      <w:r>
+        <w:rPr>
+          <w:rFonts w:ascii="Calibri" w:eastAsia="Times New Roman" w:hAnsi="Calibri" w:cs="Calibri"/>
+          <w:kern w:val="3"/>
+          <w:lang w:val="en-US"/>
+        </w:rPr>
+        <w:t xml:space="preserve">{{ </w:t>
+      </w:r>
+      <w:proofErr w:type="spellStart"/>
+      <w:r>
+        <w:rPr>
+          <w:rFonts w:ascii="Calibri" w:eastAsia="Times New Roman" w:hAnsi="Calibri" w:cs="Calibri"/>
+          <w:kern w:val="3"/>
+          <w:lang w:val="en-US"/>
+        </w:rPr>
+        <w:t>person</w:t>
+      </w:r>
+      <w:proofErr w:type="gramEnd"/>
+      <w:r>
+        <w:rPr>
+          <w:rFonts w:ascii="Calibri" w:eastAsia="Times New Roman" w:hAnsi="Calibri" w:cs="Calibri"/>
+          <w:kern w:val="3"/>
+          <w:lang w:val="en-US"/>
+        </w:rPr>
+        <w:t>.p</w:t>
+      </w:r>
+      <w:r>
+        <w:rPr>
+          <w:rFonts w:ascii="Calibri" w:eastAsia="Times New Roman" w:hAnsi="Calibri" w:cs="Calibri"/>
+          <w:kern w:val="3"/>
+          <w:lang w:val="en-US"/>
+        </w:rPr>
+        <w:t>hone_number</w:t>
+      </w:r>
+      <w:proofErr w:type="spellEnd"/>
+      <w:r>
+        <w:rPr>
+          <w:rFonts w:ascii="Calibri" w:eastAsia="Times New Roman" w:hAnsi="Calibri" w:cs="Calibri"/>
+          <w:kern w:val="3"/>
+          <w:lang w:val="en-US"/>
+        </w:rPr>
+        <w:t xml:space="preserve"> }}</w:t>
+      </w:r>
+    </w:p>
+    <w:p>
+      <w:pPr>
+        <w:suppressAutoHyphens/>
+        <w:autoSpaceDN w:val="0"/>
+        <w:spacing w:after="0" w:line="300" w:lineRule="auto"/>
+        <w:ind w:right="851"/>
+        <w:textAlignment w:val="baseline"/>
+        <w:rPr>
+          <w:rFonts w:ascii="Calibri" w:eastAsia="Times New Roman" w:hAnsi="Calibri" w:cs="Calibri"/>
+          <w:kern w:val="3"/>
+        </w:rPr>
+      </w:pPr>
+      <w:r>
+        <w:rPr>
+          <w:rFonts w:ascii="Calibri" w:eastAsia="Times New Roman" w:hAnsi="Calibri" w:cs="Calibri"/>
+          <w:b/>
+          <w:kern w:val="3"/>
+        </w:rPr>
+        <w:t>Verein/Organisation:</w:t>
+      </w:r>
+      <w:r>
+        <w:rPr>
+          <w:rFonts w:ascii="Calibri" w:eastAsia="Times New Roman" w:hAnsi="Calibri" w:cs="Calibri"/>
+          <w:kern w:val="3"/>
+        </w:rPr>
+        <w:t xml:space="preserve">  </w:t>
+      </w:r>
+      <w:proofErr w:type="gramStart"/>
+      <w:r>
+        <w:rPr>
+          <w:rFonts w:ascii="Calibri" w:eastAsia="Times New Roman" w:hAnsi="Calibri" w:cs="Calibri"/>
+          <w:kern w:val="3"/>
+        </w:rPr>
+        <w:t xml:space="preserve">   </w:t>
+      </w:r>
+      <w:r>
+        <w:rPr>
+          <w:rFonts w:ascii="Calibri" w:eastAsia="Times New Roman" w:hAnsi="Calibri" w:cs="Calibri"/>
+          <w:kern w:val="3"/>
+        </w:rPr>
+        <w:t>{</w:t>
+      </w:r>
+      <w:proofErr w:type="gramEnd"/>
+      <w:r>
+        <w:rPr>
+          <w:rFonts w:ascii="Calibri" w:eastAsia="Times New Roman" w:hAnsi="Calibri" w:cs="Calibri"/>
+          <w:kern w:val="3"/>
+        </w:rPr>
+        <w:t xml:space="preserve">{ </w:t>
+      </w:r>
+      <w:proofErr w:type="spellStart"/>
+      <w:r>
+        <w:rPr>
+          <w:rFonts w:ascii="Calibri" w:eastAsia="Times New Roman" w:hAnsi="Calibri" w:cs="Calibri"/>
+          <w:kern w:val="3"/>
+        </w:rPr>
+        <w:t>person.organisation</w:t>
+      </w:r>
+      <w:proofErr w:type="spellEnd"/>
+      <w:r>
+        <w:rPr>
+          <w:rFonts w:ascii="Calibri" w:eastAsia="Times New Roman" w:hAnsi="Calibri" w:cs="Calibri"/>
+          <w:kern w:val="3"/>
+        </w:rPr>
+        <w:t xml:space="preserve"> }}</w:t>
+      </w:r>
     </w:p>
     <w:p>
       <w:pPr>
@@ -1061,317 +1729,9 @@
         <w:textAlignment w:val="baseline"/>
         <w:rPr>
           <w:rFonts w:ascii="Calibri" w:eastAsia="Times New Roman" w:hAnsi="Calibri" w:cs="Calibri"/>
-          <w:b/>
-          <w:i/>
-          <w:kern w:val="3"/>
-          <w:sz w:val="24"/>
-          <w:u w:val="single"/>
-        </w:rPr>
-      </w:pPr>
-      <w:r>
-        <w:rPr>
-          <w:rFonts w:ascii="Calibri" w:eastAsia="Times New Roman" w:hAnsi="Calibri" w:cs="Calibri"/>
-          <w:b/>
-          <w:i/>
-          <w:kern w:val="3"/>
-          <w:sz w:val="24"/>
-          <w:u w:val="single"/>
-        </w:rPr>
-        <w:t>Kontaktdaten</w:t>
-      </w:r>
-    </w:p>
-    <w:p>
-      <w:pPr>
-        <w:suppressAutoHyphens/>
-        <w:autoSpaceDN w:val="0"/>
-        <w:spacing w:after="0" w:line="300" w:lineRule="auto"/>
-        <w:ind w:right="851"/>
-        <w:textAlignment w:val="baseline"/>
-        <w:rPr>
-          <w:rFonts w:ascii="Calibri" w:eastAsia="Times New Roman" w:hAnsi="Calibri" w:cs="Calibri"/>
-          <w:kern w:val="3"/>
-        </w:rPr>
-      </w:pPr>
-      <w:r>
-        <w:rPr>
-          <w:rFonts w:ascii="Calibri" w:eastAsia="Times New Roman" w:hAnsi="Calibri" w:cs="Calibri"/>
-          <w:b/>
-          <w:kern w:val="3"/>
-        </w:rPr>
-        <w:t>Name:</w:t>
-      </w:r>
-      <w:r>
-        <w:rPr>
-          <w:rFonts w:ascii="Calibri" w:eastAsia="Times New Roman" w:hAnsi="Calibri" w:cs="Calibri"/>
-          <w:b/>
-          <w:kern w:val="3"/>
-        </w:rPr>
-        <w:tab/>
-      </w:r>
-      <w:r>
-        <w:rPr>
-          <w:rFonts w:ascii="Calibri" w:eastAsia="Times New Roman" w:hAnsi="Calibri" w:cs="Calibri"/>
-          <w:kern w:val="3"/>
-        </w:rPr>
-        <w:tab/>
-      </w:r>
-      <w:r>
-        <w:rPr>
-          <w:rFonts w:ascii="Calibri" w:eastAsia="Times New Roman" w:hAnsi="Calibri" w:cs="Calibri"/>
-          <w:kern w:val="3"/>
-        </w:rPr>
-        <w:tab/>
-      </w:r>
-      <w:r>
-        <w:rPr>
-          <w:rFonts w:ascii="Calibri" w:eastAsia="Times New Roman" w:hAnsi="Calibri" w:cs="Calibri"/>
-          <w:kern w:val="3"/>
-        </w:rPr>
-        <w:t>{{ person.name.last }}</w:t>
-      </w:r>
-    </w:p>
-    <w:p>
-      <w:pPr>
-        <w:suppressAutoHyphens/>
-        <w:autoSpaceDN w:val="0"/>
-        <w:spacing w:after="0" w:line="300" w:lineRule="auto"/>
-        <w:ind w:right="851"/>
-        <w:textAlignment w:val="baseline"/>
-        <w:rPr>
-          <w:rFonts w:ascii="Calibri" w:eastAsia="Times New Roman" w:hAnsi="Calibri" w:cs="Calibri"/>
-          <w:kern w:val="3"/>
-        </w:rPr>
-      </w:pPr>
-      <w:r>
-        <w:rPr>
-          <w:rFonts w:ascii="Calibri" w:eastAsia="Times New Roman" w:hAnsi="Calibri" w:cs="Calibri"/>
-          <w:b/>
-          <w:kern w:val="3"/>
-        </w:rPr>
-        <w:t>Vorname:</w:t>
-      </w:r>
-      <w:r>
-        <w:rPr>
-          <w:rFonts w:ascii="Calibri" w:eastAsia="Times New Roman" w:hAnsi="Calibri" w:cs="Calibri"/>
-          <w:kern w:val="3"/>
-        </w:rPr>
-        <w:tab/>
-      </w:r>
-      <w:r>
-        <w:rPr>
-          <w:rFonts w:ascii="Calibri" w:eastAsia="Times New Roman" w:hAnsi="Calibri" w:cs="Calibri"/>
-          <w:kern w:val="3"/>
-        </w:rPr>
-        <w:tab/>
-      </w:r>
-      <w:r>
-        <w:rPr>
-          <w:rFonts w:ascii="Calibri" w:eastAsia="Times New Roman" w:hAnsi="Calibri" w:cs="Calibri"/>
-          <w:kern w:val="3"/>
-        </w:rPr>
-        <w:t>{{ person.name.first }}</w:t>
-      </w:r>
-    </w:p>
-    <w:p>
-      <w:pPr>
-        <w:suppressAutoHyphens/>
-        <w:autoSpaceDN w:val="0"/>
-        <w:spacing w:after="0" w:line="300" w:lineRule="auto"/>
-        <w:ind w:right="851"/>
-        <w:textAlignment w:val="baseline"/>
-        <w:rPr>
-          <w:rFonts w:ascii="Calibri" w:eastAsia="Times New Roman" w:hAnsi="Calibri" w:cs="Calibri"/>
-          <w:kern w:val="3"/>
-        </w:rPr>
-      </w:pPr>
-      <w:r>
-        <w:rPr>
-          <w:rFonts w:ascii="Calibri" w:eastAsia="Times New Roman" w:hAnsi="Calibri" w:cs="Calibri"/>
-          <w:b/>
-          <w:kern w:val="3"/>
-        </w:rPr>
-        <w:t>Straße und Wohnort:</w:t>
-      </w:r>
-      <w:r>
-        <w:rPr>
-          <w:rFonts w:ascii="Calibri" w:eastAsia="Times New Roman" w:hAnsi="Calibri" w:cs="Calibri"/>
-          <w:kern w:val="3"/>
-        </w:rPr>
-        <w:tab/>
-      </w:r>
-      <w:r>
-        <w:rPr>
-          <w:rFonts w:ascii="Calibri" w:eastAsia="Times New Roman" w:hAnsi="Calibri" w:cs="Calibri"/>
-          <w:kern w:val="3"/>
-        </w:rPr>
-        <w:t>{{ adresse(person) }}</w:t>
-      </w:r>
-    </w:p>
-    <w:p>
-      <w:pPr>
-        <w:suppressAutoHyphens/>
-        <w:autoSpaceDN w:val="0"/>
-        <w:spacing w:after="0" w:line="300" w:lineRule="auto"/>
-        <w:ind w:right="851"/>
-        <w:textAlignment w:val="baseline"/>
-        <w:rPr>
-          <w:rFonts w:ascii="Calibri" w:eastAsia="Times New Roman" w:hAnsi="Calibri" w:cs="Calibri"/>
-          <w:kern w:val="3"/>
-          <w:lang w:val="en-US"/>
-        </w:rPr>
-      </w:pPr>
-      <w:r>
-        <w:rPr>
-          <w:rFonts w:ascii="Calibri" w:eastAsia="Times New Roman" w:hAnsi="Calibri" w:cs="Calibri"/>
-          <w:b/>
-          <w:kern w:val="3"/>
-          <w:lang w:val="en-US"/>
-        </w:rPr>
-        <w:t>E-M</w:t>
-      </w:r>
-      <w:r>
-        <w:rPr>
-          <w:rFonts w:ascii="Calibri" w:eastAsia="Times New Roman" w:hAnsi="Calibri" w:cs="Calibri"/>
-          <w:b/>
-          <w:kern w:val="3"/>
-          <w:lang w:val="en-US"/>
-        </w:rPr>
-        <w:t>ail:</w:t>
-      </w:r>
-      <w:r>
-        <w:rPr>
-          <w:rFonts w:ascii="Calibri" w:eastAsia="Times New Roman" w:hAnsi="Calibri" w:cs="Calibri"/>
-          <w:b/>
-          <w:kern w:val="3"/>
-          <w:lang w:val="en-US"/>
-        </w:rPr>
-        <w:tab/>
-      </w:r>
-      <w:r>
-        <w:rPr>
-          <w:rFonts w:ascii="Calibri" w:eastAsia="Times New Roman" w:hAnsi="Calibri" w:cs="Calibri"/>
-          <w:b/>
-          <w:kern w:val="3"/>
-          <w:lang w:val="en-US"/>
-        </w:rPr>
-        <w:tab/>
-      </w:r>
-      <w:r>
-        <w:rPr>
-          <w:rFonts w:ascii="Calibri" w:eastAsia="Times New Roman" w:hAnsi="Calibri" w:cs="Calibri"/>
-          <w:kern w:val="3"/>
-          <w:lang w:val="en-US"/>
-        </w:rPr>
-        <w:tab/>
-      </w:r>
-      <w:r>
-        <w:rPr>
-          <w:rFonts w:ascii="Calibri" w:eastAsia="Times New Roman" w:hAnsi="Calibri" w:cs="Calibri"/>
-          <w:kern w:val="3"/>
-          <w:lang w:val="en-US"/>
-        </w:rPr>
-        <w:t>{{ person.email }}</w:t>
-      </w:r>
-    </w:p>
-    <w:p>
-      <w:pPr>
-        <w:suppressAutoHyphens/>
-        <w:autoSpaceDN w:val="0"/>
-        <w:spacing w:after="0" w:line="300" w:lineRule="auto"/>
-        <w:ind w:right="851"/>
-        <w:textAlignment w:val="baseline"/>
-        <w:rPr>
-          <w:rFonts w:ascii="Calibri" w:eastAsia="Times New Roman" w:hAnsi="Calibri" w:cs="Calibri"/>
-          <w:kern w:val="3"/>
-          <w:lang w:val="en-US"/>
-        </w:rPr>
-      </w:pPr>
-      <w:r>
-        <w:rPr>
-          <w:rFonts w:ascii="Calibri" w:eastAsia="Times New Roman" w:hAnsi="Calibri" w:cs="Calibri"/>
-          <w:b/>
-          <w:kern w:val="3"/>
-          <w:lang w:val="en-US"/>
-        </w:rPr>
-        <w:t>Tel./Mob.</w:t>
-      </w:r>
-      <w:r>
-        <w:rPr>
-          <w:rFonts w:ascii="Calibri" w:eastAsia="Times New Roman" w:hAnsi="Calibri" w:cs="Calibri"/>
-          <w:b/>
-          <w:kern w:val="3"/>
-          <w:lang w:val="en-US"/>
-        </w:rPr>
-        <w:t>:</w:t>
-      </w:r>
-      <w:r>
-        <w:rPr>
-          <w:rFonts w:ascii="Calibri" w:eastAsia="Times New Roman" w:hAnsi="Calibri" w:cs="Calibri"/>
-          <w:b/>
-          <w:kern w:val="3"/>
-          <w:lang w:val="en-US"/>
-        </w:rPr>
-        <w:tab/>
-      </w:r>
-      <w:r>
-        <w:rPr>
-          <w:rFonts w:ascii="Calibri" w:eastAsia="Times New Roman" w:hAnsi="Calibri" w:cs="Calibri"/>
-          <w:kern w:val="3"/>
-          <w:lang w:val="en-US"/>
-        </w:rPr>
-        <w:tab/>
-      </w:r>
-      <w:r>
-        <w:rPr>
-          <w:rFonts w:ascii="Calibri" w:eastAsia="Times New Roman" w:hAnsi="Calibri" w:cs="Calibri"/>
-          <w:kern w:val="3"/>
-          <w:lang w:val="en-US"/>
-        </w:rPr>
-        <w:t>{{ person.p</w:t>
-      </w:r>
-      <w:r>
-        <w:rPr>
-          <w:rFonts w:ascii="Calibri" w:eastAsia="Times New Roman" w:hAnsi="Calibri" w:cs="Calibri"/>
-          <w:kern w:val="3"/>
-          <w:lang w:val="en-US"/>
-        </w:rPr>
-        <w:t>hone_number }}</w:t>
-      </w:r>
-    </w:p>
-    <w:p>
-      <w:pPr>
-        <w:suppressAutoHyphens/>
-        <w:autoSpaceDN w:val="0"/>
-        <w:spacing w:after="0" w:line="300" w:lineRule="auto"/>
-        <w:ind w:right="851"/>
-        <w:textAlignment w:val="baseline"/>
-        <w:rPr>
-          <w:rFonts w:ascii="Calibri" w:eastAsia="Times New Roman" w:hAnsi="Calibri" w:cs="Calibri"/>
-          <w:kern w:val="3"/>
-        </w:rPr>
-      </w:pPr>
-      <w:r>
-        <w:rPr>
-          <w:rFonts w:ascii="Calibri" w:eastAsia="Times New Roman" w:hAnsi="Calibri" w:cs="Calibri"/>
-          <w:b/>
-          <w:kern w:val="3"/>
-        </w:rPr>
-        <w:t>Verein/Organisation:</w:t>
-      </w:r>
-      <w:r>
-        <w:rPr>
-          <w:rFonts w:ascii="Calibri" w:eastAsia="Times New Roman" w:hAnsi="Calibri" w:cs="Calibri"/>
-          <w:kern w:val="3"/>
-        </w:rPr>
-        <w:t xml:space="preserve">     </w:t>
-      </w:r>
-      <w:r>
-        <w:rPr>
-          <w:rFonts w:ascii="Calibri" w:eastAsia="Times New Roman" w:hAnsi="Calibri" w:cs="Calibri"/>
-          <w:kern w:val="3"/>
-        </w:rPr>
-        <w:t>{{ person.organisation }}</w:t>
-      </w:r>
+          <w:kern w:val="3"/>
+        </w:rPr>
+      </w:pPr>
     </w:p>
     <w:p>
       <w:pPr>
@@ -1385,25 +1745,28 @@
           <w:kern w:val="3"/>
         </w:rPr>
       </w:pPr>
-    </w:p>
-    <w:p>
-      <w:pPr>
-        <w:suppressAutoHyphens/>
-        <w:autoSpaceDN w:val="0"/>
-        <w:spacing w:after="0" w:line="240" w:lineRule="auto"/>
-        <w:ind w:right="848"/>
-        <w:textAlignment w:val="baseline"/>
-        <w:rPr>
-          <w:rFonts w:ascii="Calibri" w:eastAsia="Times New Roman" w:hAnsi="Calibri" w:cs="Calibri"/>
-          <w:kern w:val="3"/>
-        </w:rPr>
-      </w:pPr>
-      <w:r>
-        <w:rPr>
-          <w:rFonts w:ascii="Calibri" w:eastAsia="Times New Roman" w:hAnsi="Calibri" w:cs="Calibri"/>
-          <w:kern w:val="3"/>
-        </w:rPr>
-        <w:t>{%p if Mitglied %}</w:t>
+      <w:r>
+        <w:rPr>
+          <w:rFonts w:ascii="Calibri" w:eastAsia="Times New Roman" w:hAnsi="Calibri" w:cs="Calibri"/>
+          <w:kern w:val="3"/>
+        </w:rPr>
+        <w:t xml:space="preserve">{%p </w:t>
+      </w:r>
+      <w:proofErr w:type="spellStart"/>
+      <w:r>
+        <w:rPr>
+          <w:rFonts w:ascii="Calibri" w:eastAsia="Times New Roman" w:hAnsi="Calibri" w:cs="Calibri"/>
+          <w:kern w:val="3"/>
+        </w:rPr>
+        <w:t>if</w:t>
+      </w:r>
+      <w:proofErr w:type="spellEnd"/>
+      <w:r>
+        <w:rPr>
+          <w:rFonts w:ascii="Calibri" w:eastAsia="Times New Roman" w:hAnsi="Calibri" w:cs="Calibri"/>
+          <w:kern w:val="3"/>
+        </w:rPr>
+        <w:t xml:space="preserve"> Mitglied %}</w:t>
       </w:r>
     </w:p>
     <w:p>
@@ -1497,7 +1860,7 @@
           </mc:Choice>
           <mc:Fallback>
             <w:pict>
-              <v:shapetype w14:anchorId="2E9715F7" id="_x0000_t109" coordsize="21600,21600" o:spt="109" path="m,l,21600r21600,l21600,xe">
+              <v:shapetype w14:anchorId="750777BF" id="_x0000_t109" coordsize="21600,21600" o:spt="109" path="m,l,21600r21600,l21600,xe">
                 <v:stroke joinstyle="miter"/>
                 <v:path gradientshapeok="t" o:connecttype="rect"/>
               </v:shapetype>
@@ -1718,7 +2081,23 @@
           <w:rFonts w:ascii="Calibri" w:eastAsia="Times New Roman" w:hAnsi="Calibri" w:cs="Calibri"/>
           <w:kern w:val="3"/>
         </w:rPr>
-        <w:t>{%p else %}</w:t>
+        <w:t xml:space="preserve">{%p </w:t>
+      </w:r>
+      <w:proofErr w:type="spellStart"/>
+      <w:r>
+        <w:rPr>
+          <w:rFonts w:ascii="Calibri" w:eastAsia="Times New Roman" w:hAnsi="Calibri" w:cs="Calibri"/>
+          <w:kern w:val="3"/>
+        </w:rPr>
+        <w:t>else</w:t>
+      </w:r>
+      <w:proofErr w:type="spellEnd"/>
+      <w:r>
+        <w:rPr>
+          <w:rFonts w:ascii="Calibri" w:eastAsia="Times New Roman" w:hAnsi="Calibri" w:cs="Calibri"/>
+          <w:kern w:val="3"/>
+        </w:rPr>
+        <w:t xml:space="preserve"> %}</w:t>
       </w:r>
     </w:p>
     <w:p>
@@ -1812,7 +2191,7 @@
           </mc:Choice>
           <mc:Fallback>
             <w:pict>
-              <v:shape w14:anchorId="1E243DA9" id="Flowchart: Process 4" o:spid="_x0000_s1026" type="#_x0000_t109" style="position:absolute;margin-left:157.75pt;margin-top:.8pt;width:10.2pt;height:10.8pt;z-index:251684864;visibility:visible;mso-wrap-style:square;mso-width-percent:0;mso-height-percent:0;mso-wrap-distance-left:9pt;mso-wrap-distance-top:0;mso-wrap-distance-right:9pt;mso-wrap-distance-bottom:0;mso-position-horizontal:absolute;mso-position-horizontal-relative:text;mso-position-vertical:absolute;mso-position-vertical-relative:text;mso-width-percent:0;mso-height-percent:0;mso-width-relative:margin;mso-height-relative:margin;v-text-anchor:middle" o:gfxdata="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" fillcolor="white [3212]" strokecolor="black [3213]" strokeweight="1pt"/>
+              <v:shape w14:anchorId="6F4EB824" id="Flowchart: Process 4" o:spid="_x0000_s1026" type="#_x0000_t109" style="position:absolute;margin-left:157.75pt;margin-top:.8pt;width:10.2pt;height:10.8pt;z-index:251684864;visibility:visible;mso-wrap-style:square;mso-width-percent:0;mso-height-percent:0;mso-wrap-distance-left:9pt;mso-wrap-distance-top:0;mso-wrap-distance-right:9pt;mso-wrap-distance-bottom:0;mso-position-horizontal:absolute;mso-position-horizontal-relative:text;mso-position-vertical:absolute;mso-position-vertical-relative:text;mso-width-percent:0;mso-height-percent:0;mso-width-relative:margin;mso-height-relative:margin;v-text-anchor:middle" o:gfxdata="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" fillcolor="white [3212]" strokecolor="black [3213]" strokeweight="1pt"/>
             </w:pict>
           </mc:Fallback>
         </mc:AlternateContent>
@@ -1896,7 +2275,7 @@
           </mc:Choice>
           <mc:Fallback>
             <w:pict>
-              <v:shape w14:anchorId="138A63BA" id="Flowchart: Process 3" o:spid="_x0000_s1026" type="#_x0000_t109" style="position:absolute;margin-left:218.95pt;margin-top:.8pt;width:10.2pt;height:10.8pt;z-index:251683840;visibility:visible;mso-wrap-style:square;mso-width-percent:0;mso-height-percent:0;mso-wrap-distance-left:9pt;mso-wrap-distance-top:0;mso-wrap-distance-right:9pt;mso-wrap-distance-bottom:0;mso-position-horizontal:absolute;mso-position-horizontal-relative:text;mso-position-vertical:absolute;mso-position-vertical-relative:text;mso-width-percent:0;mso-height-percent:0;mso-width-relative:margin;mso-height-relative:margin;v-text-anchor:middle" o:gfxdata="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" fillcolor="black [3213]" strokecolor="black [3213]" strokeweight="1pt"/>
+              <v:shape w14:anchorId="10ACDC46" id="Flowchart: Process 3" o:spid="_x0000_s1026" type="#_x0000_t109" style="position:absolute;margin-left:218.95pt;margin-top:.8pt;width:10.2pt;height:10.8pt;z-index:251683840;visibility:visible;mso-wrap-style:square;mso-width-percent:0;mso-height-percent:0;mso-wrap-distance-left:9pt;mso-wrap-distance-top:0;mso-wrap-distance-right:9pt;mso-wrap-distance-bottom:0;mso-position-horizontal:absolute;mso-position-horizontal-relative:text;mso-position-vertical:absolute;mso-position-vertical-relative:text;mso-width-percent:0;mso-height-percent:0;mso-width-relative:margin;mso-height-relative:margin;v-text-anchor:middle" o:gfxdata="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" fillcolor="black [3213]" strokecolor="black [3213]" strokeweight="1pt"/>
             </w:pict>
           </mc:Fallback>
         </mc:AlternateContent>
@@ -1984,7 +2363,23 @@
           <w:rFonts w:ascii="Calibri" w:eastAsia="Times New Roman" w:hAnsi="Calibri" w:cs="Calibri"/>
           <w:kern w:val="3"/>
         </w:rPr>
-        <w:t>{%p endif %}</w:t>
+        <w:t xml:space="preserve">{%p </w:t>
+      </w:r>
+      <w:proofErr w:type="spellStart"/>
+      <w:r>
+        <w:rPr>
+          <w:rFonts w:ascii="Calibri" w:eastAsia="Times New Roman" w:hAnsi="Calibri" w:cs="Calibri"/>
+          <w:kern w:val="3"/>
+        </w:rPr>
+        <w:t>endif</w:t>
+      </w:r>
+      <w:proofErr w:type="spellEnd"/>
+      <w:r>
+        <w:rPr>
+          <w:rFonts w:ascii="Calibri" w:eastAsia="Times New Roman" w:hAnsi="Calibri" w:cs="Calibri"/>
+          <w:kern w:val="3"/>
+        </w:rPr>
+        <w:t xml:space="preserve"> %}</w:t>
       </w:r>
     </w:p>
     <w:p>
@@ -2096,7 +2491,25 @@
           <w:color w:val="201F1E"/>
           <w:kern w:val="3"/>
         </w:rPr>
-        <w:t xml:space="preserve">{%p if </w:t>
+        <w:t xml:space="preserve">{%p </w:t>
+      </w:r>
+      <w:proofErr w:type="spellStart"/>
+      <w:r>
+        <w:rPr>
+          <w:rFonts w:ascii="Calibri" w:eastAsia="SimSun" w:hAnsi="Calibri" w:cs="Tahoma"/>
+          <w:color w:val="201F1E"/>
+          <w:kern w:val="3"/>
+        </w:rPr>
+        <w:t>if</w:t>
+      </w:r>
+      <w:proofErr w:type="spellEnd"/>
+      <w:r>
+        <w:rPr>
+          <w:rFonts w:ascii="Calibri" w:eastAsia="SimSun" w:hAnsi="Calibri" w:cs="Tahoma"/>
+          <w:color w:val="201F1E"/>
+          <w:kern w:val="3"/>
+        </w:rPr>
+        <w:t xml:space="preserve"> </w:t>
       </w:r>
       <w:r>
         <w:rPr>
@@ -2205,7 +2618,27 @@
           <w:color w:val="201F1E"/>
           <w:kern w:val="3"/>
         </w:rPr>
-        <w:t>{%p else %}</w:t>
+        <w:t xml:space="preserve">{%p </w:t>
+      </w:r>
+      <w:proofErr w:type="spellStart"/>
+      <w:r>
+        <w:rPr>
+          <w:rFonts w:ascii="Calibri" w:eastAsia="SimSun" w:hAnsi="Calibri" w:cs="Tahoma"/>
+          <w:iCs/>
+          <w:color w:val="201F1E"/>
+          <w:kern w:val="3"/>
+        </w:rPr>
+        <w:t>else</w:t>
+      </w:r>
+      <w:proofErr w:type="spellEnd"/>
+      <w:r>
+        <w:rPr>
+          <w:rFonts w:ascii="Calibri" w:eastAsia="SimSun" w:hAnsi="Calibri" w:cs="Tahoma"/>
+          <w:iCs/>
+          <w:color w:val="201F1E"/>
+          <w:kern w:val="3"/>
+        </w:rPr>
+        <w:t xml:space="preserve"> %}</w:t>
       </w:r>
     </w:p>
     <w:p>
@@ -2360,7 +2793,27 @@
           <w:color w:val="201F1E"/>
           <w:kern w:val="3"/>
         </w:rPr>
-        <w:t>{%p endif %}</w:t>
+        <w:t xml:space="preserve">{%p </w:t>
+      </w:r>
+      <w:proofErr w:type="spellStart"/>
+      <w:r>
+        <w:rPr>
+          <w:rFonts w:ascii="Calibri" w:eastAsia="SimSun" w:hAnsi="Calibri" w:cs="Tahoma"/>
+          <w:iCs/>
+          <w:color w:val="201F1E"/>
+          <w:kern w:val="3"/>
+        </w:rPr>
+        <w:t>endif</w:t>
+      </w:r>
+      <w:proofErr w:type="spellEnd"/>
+      <w:r>
+        <w:rPr>
+          <w:rFonts w:ascii="Calibri" w:eastAsia="SimSun" w:hAnsi="Calibri" w:cs="Tahoma"/>
+          <w:iCs/>
+          <w:color w:val="201F1E"/>
+          <w:kern w:val="3"/>
+        </w:rPr>
+        <w:t xml:space="preserve"> %}</w:t>
       </w:r>
     </w:p>
     <w:p>
@@ -2581,7 +3034,7 @@
           </mc:Choice>
           <mc:Fallback>
             <w:pict>
-              <v:shape w14:anchorId="7FAB03C5" id="Flowchart: Process 13" o:spid="_x0000_s1026" type="#_x0000_t109" style="position:absolute;margin-left:0;margin-top:5.35pt;width:10.2pt;height:10.8pt;z-index:251675648;visibility:visible;mso-wrap-style:square;mso-width-percent:0;mso-height-percent:0;mso-wrap-distance-left:9pt;mso-wrap-distance-top:0;mso-wrap-distance-right:9pt;mso-wrap-distance-bottom:0;mso-position-horizontal:absolute;mso-position-horizontal-relative:text;mso-position-vertical:absolute;mso-position-vertical-relative:text;mso-width-percent:0;mso-height-percent:0;mso-width-relative:margin;mso-height-relative:margin;v-text-anchor:middle" o:gfxdata="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" fillcolor="black [3213]" strokecolor="black [3213]" strokeweight="1pt"/>
+              <v:shape w14:anchorId="31C856DE" id="Flowchart: Process 13" o:spid="_x0000_s1026" type="#_x0000_t109" style="position:absolute;margin-left:0;margin-top:5.35pt;width:10.2pt;height:10.8pt;z-index:251675648;visibility:visible;mso-wrap-style:square;mso-width-percent:0;mso-height-percent:0;mso-wrap-distance-left:9pt;mso-wrap-distance-top:0;mso-wrap-distance-right:9pt;mso-wrap-distance-bottom:0;mso-position-horizontal:absolute;mso-position-horizontal-relative:text;mso-position-vertical:absolute;mso-position-vertical-relative:text;mso-width-percent:0;mso-height-percent:0;mso-width-relative:margin;mso-height-relative:margin;v-text-anchor:middle" o:gfxdata="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" fillcolor="black [3213]" strokecolor="black [3213]" strokeweight="1pt"/>
             </w:pict>
           </mc:Fallback>
         </mc:AlternateContent>
@@ -2727,7 +3180,7 @@
           </mc:Choice>
           <mc:Fallback>
             <w:pict>
-              <v:shape w14:anchorId="5EA0D910" id="Flowchart: Process 15" o:spid="_x0000_s1026" type="#_x0000_t109" style="position:absolute;margin-left:-.05pt;margin-top:5.4pt;width:10.2pt;height:10.8pt;z-index:251677696;visibility:visible;mso-wrap-style:square;mso-width-percent:0;mso-height-percent:0;mso-wrap-distance-left:9pt;mso-wrap-distance-top:0;mso-wrap-distance-right:9pt;mso-wrap-distance-bottom:0;mso-position-horizontal:absolute;mso-position-horizontal-relative:text;mso-position-vertical:absolute;mso-position-vertical-relative:text;mso-width-percent:0;mso-height-percent:0;mso-width-relative:margin;mso-height-relative:margin;v-text-anchor:middle" o:gfxdata="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" fillcolor="black [3213]" strokecolor="black [3213]" strokeweight="1pt"/>
+              <v:shape w14:anchorId="135BE3A5" id="Flowchart: Process 15" o:spid="_x0000_s1026" type="#_x0000_t109" style="position:absolute;margin-left:-.05pt;margin-top:5.4pt;width:10.2pt;height:10.8pt;z-index:251677696;visibility:visible;mso-wrap-style:square;mso-width-percent:0;mso-height-percent:0;mso-wrap-distance-left:9pt;mso-wrap-distance-top:0;mso-wrap-distance-right:9pt;mso-wrap-distance-bottom:0;mso-position-horizontal:absolute;mso-position-horizontal-relative:text;mso-position-vertical:absolute;mso-position-vertical-relative:text;mso-width-percent:0;mso-height-percent:0;mso-width-relative:margin;mso-height-relative:margin;v-text-anchor:middle" o:gfxdata="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" fillcolor="black [3213]" strokecolor="black [3213]" strokeweight="1pt"/>
             </w:pict>
           </mc:Fallback>
         </mc:AlternateContent>
@@ -2849,7 +3302,7 @@
           </mc:Choice>
           <mc:Fallback>
             <w:pict>
-              <v:shape w14:anchorId="17D76C6F" id="Flowchart: Process 16" o:spid="_x0000_s1026" type="#_x0000_t109" style="position:absolute;margin-left:-.65pt;margin-top:5.2pt;width:10.2pt;height:10.8pt;z-index:251679744;visibility:visible;mso-wrap-style:square;mso-width-percent:0;mso-height-percent:0;mso-wrap-distance-left:9pt;mso-wrap-distance-top:0;mso-wrap-distance-right:9pt;mso-wrap-distance-bottom:0;mso-position-horizontal:absolute;mso-position-horizontal-relative:text;mso-position-vertical:absolute;mso-position-vertical-relative:text;mso-width-percent:0;mso-height-percent:0;mso-width-relative:margin;mso-height-relative:margin;v-text-anchor:middle" o:gfxdata="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" fillcolor="black [3213]" strokecolor="black [3213]" strokeweight="1pt"/>
+              <v:shape w14:anchorId="2DA5A48B" id="Flowchart: Process 16" o:spid="_x0000_s1026" type="#_x0000_t109" style="position:absolute;margin-left:-.65pt;margin-top:5.2pt;width:10.2pt;height:10.8pt;z-index:251679744;visibility:visible;mso-wrap-style:square;mso-width-percent:0;mso-height-percent:0;mso-wrap-distance-left:9pt;mso-wrap-distance-top:0;mso-wrap-distance-right:9pt;mso-wrap-distance-bottom:0;mso-position-horizontal:absolute;mso-position-horizontal-relative:text;mso-position-vertical:absolute;mso-position-vertical-relative:text;mso-width-percent:0;mso-height-percent:0;mso-width-relative:margin;mso-height-relative:margin;v-text-anchor:middle" o:gfxdata="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" fillcolor="black [3213]" strokecolor="black [3213]" strokeweight="1pt"/>
             </w:pict>
           </mc:Fallback>
         </mc:AlternateContent>
@@ -2987,7 +3440,7 @@
           </mc:Choice>
           <mc:Fallback>
             <w:pict>
-              <v:shape w14:anchorId="453E3373" id="Flowchart: Process 17" o:spid="_x0000_s1026" type="#_x0000_t109" style="position:absolute;margin-left:0;margin-top:-.05pt;width:10.2pt;height:10.8pt;z-index:251681792;visibility:visible;mso-wrap-style:square;mso-width-percent:0;mso-height-percent:0;mso-wrap-distance-left:9pt;mso-wrap-distance-top:0;mso-wrap-distance-right:9pt;mso-wrap-distance-bottom:0;mso-position-horizontal:absolute;mso-position-horizontal-relative:text;mso-position-vertical:absolute;mso-position-vertical-relative:text;mso-width-percent:0;mso-height-percent:0;mso-width-relative:margin;mso-height-relative:margin;v-text-anchor:middle" o:gfxdata="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" fillcolor="black [3213]" strokecolor="black [3213]" strokeweight="1pt"/>
+              <v:shape w14:anchorId="2091C681" id="Flowchart: Process 17" o:spid="_x0000_s1026" type="#_x0000_t109" style="position:absolute;margin-left:0;margin-top:-.05pt;width:10.2pt;height:10.8pt;z-index:251681792;visibility:visible;mso-wrap-style:square;mso-width-percent:0;mso-height-percent:0;mso-wrap-distance-left:9pt;mso-wrap-distance-top:0;mso-wrap-distance-right:9pt;mso-wrap-distance-bottom:0;mso-position-horizontal:absolute;mso-position-horizontal-relative:text;mso-position-vertical:absolute;mso-position-vertical-relative:text;mso-width-percent:0;mso-height-percent:0;mso-width-relative:margin;mso-height-relative:margin;v-text-anchor:middle" o:gfxdata="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" fillcolor="black [3213]" strokecolor="black [3213]" strokeweight="1pt"/>
             </w:pict>
           </mc:Fallback>
         </mc:AlternateContent>
@@ -3105,83 +3558,6 @@
           <w:kern w:val="3"/>
         </w:rPr>
       </w:pPr>
-      <w:r>
-        <w:rPr>
-          <w:rFonts w:ascii="Calibri" w:eastAsia="SimSun" w:hAnsi="Calibri" w:cs="Tahoma"/>
-          <w:kern w:val="3"/>
-        </w:rPr>
-        <w:t xml:space="preserve">{{ </w:t>
-      </w:r>
-      <w:r>
-        <w:rPr>
-          <w:rFonts w:ascii="Calibri" w:eastAsia="SimSun" w:hAnsi="Calibri" w:cs="Tahoma"/>
-          <w:kern w:val="3"/>
-        </w:rPr>
-        <w:t>today(format='</w:t>
-      </w:r>
-      <w:r>
-        <w:rPr>
-          <w:rFonts w:ascii="Calibri" w:eastAsia="SimSun" w:hAnsi="Calibri" w:cs="Tahoma"/>
-          <w:kern w:val="3"/>
-        </w:rPr>
-        <w:t>d.</w:t>
-      </w:r>
-      <w:r>
-        <w:rPr>
-          <w:rFonts w:ascii="Calibri" w:eastAsia="SimSun" w:hAnsi="Calibri" w:cs="Tahoma"/>
-          <w:kern w:val="3"/>
-        </w:rPr>
-        <w:t>M</w:t>
-      </w:r>
-      <w:r>
-        <w:rPr>
-          <w:rFonts w:ascii="Calibri" w:eastAsia="SimSun" w:hAnsi="Calibri" w:cs="Tahoma"/>
-          <w:kern w:val="3"/>
-        </w:rPr>
-        <w:t>.</w:t>
-      </w:r>
-      <w:r>
-        <w:rPr>
-          <w:rFonts w:ascii="Calibri" w:eastAsia="SimSun" w:hAnsi="Calibri" w:cs="Tahoma"/>
-          <w:kern w:val="3"/>
-        </w:rPr>
-        <w:t>YYYY')</w:t>
-      </w:r>
-      <w:r>
-        <w:rPr>
-          <w:rFonts w:ascii="Calibri" w:eastAsia="SimSun" w:hAnsi="Calibri" w:cs="Tahoma"/>
-          <w:kern w:val="3"/>
-        </w:rPr>
-        <w:t xml:space="preserve"> }}</w:t>
-      </w:r>
-      <w:r>
-        <w:rPr>
-          <w:rFonts w:ascii="Calibri" w:eastAsia="SimSun" w:hAnsi="Calibri" w:cs="Tahoma"/>
-          <w:kern w:val="3"/>
-        </w:rPr>
-        <w:t xml:space="preserve"> </w:t>
-      </w:r>
-      <w:r>
-        <w:rPr>
-          <w:rFonts w:ascii="Calibri" w:eastAsia="SimSun" w:hAnsi="Calibri" w:cs="Tahoma"/>
-          <w:kern w:val="3"/>
-        </w:rPr>
-        <w:t xml:space="preserve">   </w:t>
-      </w:r>
-      <w:r>
-        <w:rPr>
-          <w:rFonts w:ascii="Calibri" w:eastAsia="SimSun" w:hAnsi="Calibri" w:cs="Tahoma"/>
-          <w:kern w:val="3"/>
-        </w:rPr>
-        <w:t>{{ Unterschrift }}</w:t>
-      </w:r>
-      <w:r>
-        <w:rPr>
-          <w:rFonts w:ascii="Calibri" w:eastAsia="SimSun" w:hAnsi="Calibri" w:cs="Tahoma"/>
-          <w:kern w:val="3"/>
-        </w:rPr>
-        <w:t xml:space="preserve"> </w:t>
-      </w:r>
     </w:p>
     <w:p>
       <w:pPr>
@@ -3195,75 +3571,116 @@
           <w:kern w:val="3"/>
         </w:rPr>
       </w:pPr>
-      <w:r>
-        <w:rPr>
-          <w:rFonts w:ascii="Calibri" w:eastAsia="SimSun" w:hAnsi="Calibri" w:cs="Tahoma"/>
-          <w:noProof/>
-          <w:kern w:val="3"/>
-        </w:rPr>
-        <mc:AlternateContent>
-          <mc:Choice Requires="wps">
-            <w:drawing>
-              <wp:anchor distT="0" distB="0" distL="114300" distR="114300" simplePos="0" relativeHeight="251685888" behindDoc="0" locked="0" layoutInCell="1" allowOverlap="1" wp14:anchorId="3A5F2C9E" wp14:editId="2DDC7EA8">
-                <wp:simplePos x="0" y="0"/>
-                <wp:positionH relativeFrom="column">
-                  <wp:posOffset>-2988</wp:posOffset>
-                </wp:positionH>
-                <wp:positionV relativeFrom="paragraph">
-                  <wp:posOffset>39370</wp:posOffset>
-                </wp:positionV>
-                <wp:extent cx="4239895" cy="0"/>
-                <wp:effectExtent l="0" t="0" r="14605" b="12700"/>
-                <wp:wrapNone/>
-                <wp:docPr id="18" name="Gerade Verbindung 18"/>
-                <wp:cNvGraphicFramePr/>
-                <a:graphic xmlns:a="http://schemas.openxmlformats.org/drawingml/2006/main">
-                  <a:graphicData uri="http://schemas.microsoft.com/office/word/2010/wordprocessingShape">
-                    <wps:wsp>
-                      <wps:cNvCnPr/>
-                      <wps:spPr>
-                        <a:xfrm>
-                          <a:off x="0" y="0"/>
-                          <a:ext cx="4239895" cy="0"/>
-                        </a:xfrm>
-                        <a:prstGeom prst="line">
-                          <a:avLst/>
-                        </a:prstGeom>
-                        <a:ln w="9525">
-                          <a:solidFill>
-                            <a:schemeClr val="tx1"/>
-                          </a:solidFill>
-                        </a:ln>
-                      </wps:spPr>
-                      <wps:style>
-                        <a:lnRef idx="1">
-                          <a:schemeClr val="accent1"/>
-                        </a:lnRef>
-                        <a:fillRef idx="0">
-                          <a:schemeClr val="accent1"/>
-                        </a:fillRef>
-                        <a:effectRef idx="0">
-                          <a:schemeClr val="accent1"/>
-                        </a:effectRef>
-                        <a:fontRef idx="minor">
-                          <a:schemeClr val="tx1"/>
-                        </a:fontRef>
-                      </wps:style>
-                      <wps:bodyPr/>
-                    </wps:wsp>
-                  </a:graphicData>
-                </a:graphic>
-              </wp:anchor>
-            </w:drawing>
-          </mc:Choice>
-          <mc:Fallback>
-            <w:pict>
-              <v:line w14:anchorId="7649A240" id="Gerade Verbindung 18" o:spid="_x0000_s1026" style="position:absolute;z-index:251685888;visibility:visible;mso-wrap-style:square;mso-wrap-distance-left:9pt;mso-wrap-distance-top:0;mso-wrap-distance-right:9pt;mso-wrap-distance-bottom:0;mso-position-horizontal:absolute;mso-position-horizontal-relative:text;mso-position-vertical:absolute;mso-position-vertical-relative:text" from="-.25pt,3.1pt" to="333.6pt,3.1pt" o:gfxdata="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" strokecolor="black [3213]">
-                <v:stroke joinstyle="miter"/>
-              </v:line>
-            </w:pict>
-          </mc:Fallback>
-        </mc:AlternateContent>
+    </w:p>
+    <w:p>
+      <w:pPr>
+        <w:suppressAutoHyphens/>
+        <w:autoSpaceDN w:val="0"/>
+        <w:spacing w:after="0" w:line="240" w:lineRule="auto"/>
+        <w:ind w:right="848"/>
+        <w:textAlignment w:val="baseline"/>
+        <w:rPr>
+          <w:rFonts w:ascii="Calibri" w:eastAsia="SimSun" w:hAnsi="Calibri" w:cs="Tahoma"/>
+          <w:kern w:val="3"/>
+        </w:rPr>
+      </w:pPr>
+    </w:p>
+    <w:p>
+      <w:pPr>
+        <w:suppressAutoHyphens/>
+        <w:autoSpaceDN w:val="0"/>
+        <w:spacing w:after="0" w:line="240" w:lineRule="auto"/>
+        <w:ind w:right="848"/>
+        <w:textAlignment w:val="baseline"/>
+        <w:rPr>
+          <w:rFonts w:ascii="Calibri" w:eastAsia="SimSun" w:hAnsi="Calibri" w:cs="Tahoma"/>
+          <w:kern w:val="3"/>
+        </w:rPr>
+      </w:pPr>
+      <w:proofErr w:type="gramStart"/>
+      <w:r>
+        <w:rPr>
+          <w:rFonts w:ascii="Calibri" w:eastAsia="SimSun" w:hAnsi="Calibri" w:cs="Tahoma"/>
+          <w:kern w:val="3"/>
+        </w:rPr>
+        <w:t xml:space="preserve">{{ </w:t>
+      </w:r>
+      <w:proofErr w:type="spellStart"/>
+      <w:r>
+        <w:rPr>
+          <w:rFonts w:ascii="Calibri" w:eastAsia="SimSun" w:hAnsi="Calibri" w:cs="Tahoma"/>
+          <w:kern w:val="3"/>
+        </w:rPr>
+        <w:t>today</w:t>
+      </w:r>
+      <w:proofErr w:type="spellEnd"/>
+      <w:proofErr w:type="gramEnd"/>
+      <w:r>
+        <w:rPr>
+          <w:rFonts w:ascii="Calibri" w:eastAsia="SimSun" w:hAnsi="Calibri" w:cs="Tahoma"/>
+          <w:kern w:val="3"/>
+        </w:rPr>
+        <w:t>(</w:t>
+      </w:r>
+      <w:proofErr w:type="spellStart"/>
+      <w:r>
+        <w:rPr>
+          <w:rFonts w:ascii="Calibri" w:eastAsia="SimSun" w:hAnsi="Calibri" w:cs="Tahoma"/>
+          <w:kern w:val="3"/>
+        </w:rPr>
+        <w:t>format</w:t>
+      </w:r>
+      <w:proofErr w:type="spellEnd"/>
+      <w:r>
+        <w:rPr>
+          <w:rFonts w:ascii="Calibri" w:eastAsia="SimSun" w:hAnsi="Calibri" w:cs="Tahoma"/>
+          <w:kern w:val="3"/>
+        </w:rPr>
+        <w:t>='</w:t>
+      </w:r>
+      <w:proofErr w:type="spellStart"/>
+      <w:r>
+        <w:rPr>
+          <w:rFonts w:ascii="Calibri" w:eastAsia="SimSun" w:hAnsi="Calibri" w:cs="Tahoma"/>
+          <w:kern w:val="3"/>
+        </w:rPr>
+        <w:t>d.</w:t>
+      </w:r>
+      <w:r>
+        <w:rPr>
+          <w:rFonts w:ascii="Calibri" w:eastAsia="SimSun" w:hAnsi="Calibri" w:cs="Tahoma"/>
+          <w:kern w:val="3"/>
+        </w:rPr>
+        <w:t>M</w:t>
+      </w:r>
+      <w:r>
+        <w:rPr>
+          <w:rFonts w:ascii="Calibri" w:eastAsia="SimSun" w:hAnsi="Calibri" w:cs="Tahoma"/>
+          <w:kern w:val="3"/>
+        </w:rPr>
+        <w:t>.</w:t>
+      </w:r>
+      <w:r>
+        <w:rPr>
+          <w:rFonts w:ascii="Calibri" w:eastAsia="SimSun" w:hAnsi="Calibri" w:cs="Tahoma"/>
+          <w:kern w:val="3"/>
+        </w:rPr>
+        <w:t>YYYY</w:t>
+      </w:r>
+      <w:proofErr w:type="spellEnd"/>
+      <w:r>
+        <w:rPr>
+          <w:rFonts w:ascii="Calibri" w:eastAsia="SimSun" w:hAnsi="Calibri" w:cs="Tahoma"/>
+          <w:kern w:val="3"/>
+        </w:rPr>
+        <w:t>')</w:t>
+      </w:r>
+      <w:r>
+        <w:rPr>
+          <w:rFonts w:ascii="Calibri" w:eastAsia="SimSun" w:hAnsi="Calibri" w:cs="Tahoma"/>
+          <w:kern w:val="3"/>
+        </w:rPr>
+        <w:t xml:space="preserve"> }}</w:t>
       </w:r>
       <w:r>
         <w:rPr>
@@ -3271,6 +3688,20 @@
           <w:kern w:val="3"/>
         </w:rPr>
         <w:t xml:space="preserve"> </w:t>
+      </w:r>
+      <w:r>
+        <w:rPr>
+          <w:rFonts w:ascii="Calibri" w:eastAsia="SimSun" w:hAnsi="Calibri" w:cs="Tahoma"/>
+          <w:kern w:val="3"/>
+        </w:rPr>
+        <w:t xml:space="preserve">   </w:t>
+      </w:r>
+      <w:r>
+        <w:rPr>
+          <w:rFonts w:ascii="Calibri" w:eastAsia="SimSun" w:hAnsi="Calibri" w:cs="Tahoma"/>
+          <w:kern w:val="3"/>
+        </w:rPr>
+        <w:t>{{ Unterschrift }}</w:t>
       </w:r>
     </w:p>
     <w:sectPr>
@@ -3769,8 +4200,19 @@
         <w:szCs w:val="15"/>
         <w:lang w:eastAsia="de-DE"/>
       </w:rPr>
-      <w:t xml:space="preserve"> Huß</w:t>
+      <w:t xml:space="preserve"> </w:t>
     </w:r>
+    <w:proofErr w:type="spellStart"/>
+    <w:r>
+      <w:rPr>
+        <w:rFonts w:ascii="Calibri" w:eastAsia="Times New Roman" w:hAnsi="Calibri" w:cs="Calibri"/>
+        <w:sz w:val="15"/>
+        <w:szCs w:val="15"/>
+        <w:lang w:eastAsia="de-DE"/>
+      </w:rPr>
+      <w:t>Huß</w:t>
+    </w:r>
+    <w:proofErr w:type="spellEnd"/>
     <w:r>
       <w:rPr>
         <w:rFonts w:ascii="Calibri" w:eastAsia="Times New Roman" w:hAnsi="Calibri" w:cs="Calibri"/>
@@ -5193,7 +5635,7 @@
 </file>
 
 <file path=customXml/itemProps1.xml><?xml version="1.0" encoding="utf-8"?>
-<ds:datastoreItem xmlns:ds="http://schemas.openxmlformats.org/officeDocument/2006/customXml" ds:itemID="{3AD0F4B2-A259-3A45-9B89-B9CAD38533D7}">
+<ds:datastoreItem xmlns:ds="http://schemas.openxmlformats.org/officeDocument/2006/customXml" ds:itemID="{6618B675-8288-E94A-931E-2CC4C33B6C4C}">
   <ds:schemaRefs>
     <ds:schemaRef ds:uri="http://schemas.openxmlformats.org/officeDocument/2006/bibliography"/>
   </ds:schemaRefs>

</xml_diff>

<commit_message>
Remove some stuff from invoice
</commit_message>
<xml_diff>
--- a/docassemble/jamulus/data/templates/Anmeldung Jamulus-Workshop.docx
+++ b/docassemble/jamulus/data/templates/Anmeldung Jamulus-Workshop.docx
@@ -1136,14 +1136,53 @@
         </w:rPr>
         <w:t>2456635</w:t>
       </w:r>
-      <w:r>
-        <w:rPr>
-          <w:rFonts w:ascii="Calibri" w:eastAsia="SimSun" w:hAnsi="Calibri" w:cs="Tahoma"/>
-          <w:kern w:val="3"/>
-          <w:sz w:val="20"/>
-          <w:szCs w:val="20"/>
-        </w:rPr>
-        <w:br w:type="page"/>
+      <w:proofErr w:type="gramStart"/>
+      <w:r>
+        <w:rPr>
+          <w:rFonts w:ascii="Calibri" w:eastAsia="Times New Roman" w:hAnsi="Calibri" w:cs="Calibri"/>
+          <w:b/>
+          <w:bCs/>
+          <w:kern w:val="3"/>
+          <w:sz w:val="36"/>
+          <w:szCs w:val="28"/>
+        </w:rPr>
+        <w:t xml:space="preserve">Anmeldung </w:t>
+      </w:r>
+      <w:r>
+        <w:rPr>
+          <w:rFonts w:ascii="Calibri" w:eastAsia="Times New Roman" w:hAnsi="Calibri" w:cs="Calibri"/>
+          <w:b/>
+          <w:bCs/>
+          <w:kern w:val="3"/>
+          <w:sz w:val="36"/>
+          <w:szCs w:val="28"/>
+        </w:rPr>
+        <w:t xml:space="preserve"> </w:t>
+      </w:r>
+      <w:proofErr w:type="spellStart"/>
+      <w:r>
+        <w:rPr>
+          <w:rFonts w:ascii="Calibri" w:eastAsia="Times New Roman" w:hAnsi="Calibri" w:cs="Calibri"/>
+          <w:b/>
+          <w:bCs/>
+          <w:kern w:val="3"/>
+          <w:sz w:val="36"/>
+          <w:szCs w:val="28"/>
+        </w:rPr>
+        <w:t>Jamulus</w:t>
+      </w:r>
+      <w:proofErr w:type="spellEnd"/>
+      <w:proofErr w:type="gramEnd"/>
+      <w:r>
+        <w:rPr>
+          <w:rFonts w:ascii="Calibri" w:eastAsia="Times New Roman" w:hAnsi="Calibri" w:cs="Calibri"/>
+          <w:b/>
+          <w:bCs/>
+          <w:kern w:val="3"/>
+          <w:sz w:val="36"/>
+          <w:szCs w:val="28"/>
+        </w:rPr>
+        <w:t>-Workshop</w:t>
       </w:r>
     </w:p>
     <w:p>
@@ -1159,55 +1198,6 @@
           <w:sz w:val="28"/>
         </w:rPr>
       </w:pPr>
-      <w:proofErr w:type="gramStart"/>
-      <w:r>
-        <w:rPr>
-          <w:rFonts w:ascii="Calibri" w:eastAsia="Times New Roman" w:hAnsi="Calibri" w:cs="Calibri"/>
-          <w:b/>
-          <w:bCs/>
-          <w:kern w:val="3"/>
-          <w:sz w:val="36"/>
-          <w:szCs w:val="28"/>
-        </w:rPr>
-        <w:lastRenderedPageBreak/>
-        <w:t xml:space="preserve">Anmeldung </w:t>
-      </w:r>
-      <w:r>
-        <w:rPr>
-          <w:rFonts w:ascii="Calibri" w:eastAsia="Times New Roman" w:hAnsi="Calibri" w:cs="Calibri"/>
-          <w:b/>
-          <w:bCs/>
-          <w:kern w:val="3"/>
-          <w:sz w:val="36"/>
-          <w:szCs w:val="28"/>
-        </w:rPr>
-        <w:t xml:space="preserve"> </w:t>
-      </w:r>
-      <w:proofErr w:type="spellStart"/>
-      <w:r>
-        <w:rPr>
-          <w:rFonts w:ascii="Calibri" w:eastAsia="Times New Roman" w:hAnsi="Calibri" w:cs="Calibri"/>
-          <w:b/>
-          <w:bCs/>
-          <w:kern w:val="3"/>
-          <w:sz w:val="36"/>
-          <w:szCs w:val="28"/>
-        </w:rPr>
-        <w:t>Jamulus</w:t>
-      </w:r>
-      <w:proofErr w:type="spellEnd"/>
-      <w:proofErr w:type="gramEnd"/>
-      <w:r>
-        <w:rPr>
-          <w:rFonts w:ascii="Calibri" w:eastAsia="Times New Roman" w:hAnsi="Calibri" w:cs="Calibri"/>
-          <w:b/>
-          <w:bCs/>
-          <w:kern w:val="3"/>
-          <w:sz w:val="36"/>
-          <w:szCs w:val="28"/>
-        </w:rPr>
-        <w:t>-Workshop</w:t>
-      </w:r>
     </w:p>
     <w:p>
       <w:pPr>
@@ -1219,22 +1209,6 @@
         <w:rPr>
           <w:rFonts w:ascii="Calibri" w:eastAsia="Times New Roman" w:hAnsi="Calibri" w:cs="Calibri"/>
           <w:b/>
-          <w:kern w:val="3"/>
-          <w:sz w:val="28"/>
-          <w:szCs w:val="24"/>
-        </w:rPr>
-      </w:pPr>
-    </w:p>
-    <w:p>
-      <w:pPr>
-        <w:suppressAutoHyphens/>
-        <w:autoSpaceDN w:val="0"/>
-        <w:spacing w:after="0" w:line="240" w:lineRule="auto"/>
-        <w:ind w:right="848"/>
-        <w:textAlignment w:val="baseline"/>
-        <w:rPr>
-          <w:rFonts w:ascii="Calibri" w:eastAsia="Times New Roman" w:hAnsi="Calibri" w:cs="Calibri"/>
-          <w:b/>
           <w:i/>
           <w:kern w:val="3"/>
           <w:sz w:val="24"/>
@@ -1346,6 +1320,7 @@
           <w:b/>
           <w:kern w:val="3"/>
         </w:rPr>
+        <w:lastRenderedPageBreak/>
         <w:t>Vorname:</w:t>
       </w:r>
       <w:r>
@@ -1453,6 +1428,7 @@
         </w:rPr>
         <w:t>person</w:t>
       </w:r>
+      <w:proofErr w:type="spellEnd"/>
       <w:r>
         <w:rPr>
           <w:rFonts w:ascii="Calibri" w:eastAsia="Times New Roman" w:hAnsi="Calibri" w:cs="Calibri"/>
@@ -1532,16 +1508,7 @@
           <w:kern w:val="3"/>
           <w:lang w:val="en-US"/>
         </w:rPr>
-        <w:t>{</w:t>
-      </w:r>
-      <w:proofErr w:type="spellEnd"/>
-      <w:r>
-        <w:rPr>
-          <w:rFonts w:ascii="Calibri" w:eastAsia="Times New Roman" w:hAnsi="Calibri" w:cs="Calibri"/>
-          <w:kern w:val="3"/>
-          <w:lang w:val="en-US"/>
-        </w:rPr>
-        <w:t xml:space="preserve">{ </w:t>
+        <w:t xml:space="preserve">{{ </w:t>
       </w:r>
       <w:proofErr w:type="spellStart"/>
       <w:r>
@@ -2825,791 +2792,9 @@
         <w:t xml:space="preserve"> entsprechend der Ihnen zugesandten Rechnung.</w:t>
       </w:r>
     </w:p>
-    <w:p>
-      <w:pPr>
-        <w:suppressAutoHyphens/>
-        <w:autoSpaceDN w:val="0"/>
-        <w:spacing w:after="0" w:line="240" w:lineRule="auto"/>
-        <w:ind w:right="105"/>
-        <w:jc w:val="both"/>
-        <w:textAlignment w:val="baseline"/>
-        <w:rPr>
-          <w:rFonts w:ascii="Calibri" w:eastAsia="Times New Roman" w:hAnsi="Calibri" w:cs="Calibri"/>
-          <w:bCs/>
-          <w:kern w:val="3"/>
-        </w:rPr>
-      </w:pPr>
-    </w:p>
-    <w:p>
-      <w:pPr>
-        <w:suppressAutoHyphens/>
-        <w:autoSpaceDN w:val="0"/>
-        <w:spacing w:after="0" w:line="240" w:lineRule="auto"/>
-        <w:ind w:right="105"/>
-        <w:jc w:val="both"/>
-        <w:textAlignment w:val="baseline"/>
-        <w:rPr>
-          <w:rFonts w:ascii="Calibri" w:eastAsia="Times New Roman" w:hAnsi="Calibri" w:cs="Calibri"/>
-          <w:bCs/>
-          <w:kern w:val="3"/>
-          <w:sz w:val="20"/>
-        </w:rPr>
-      </w:pPr>
-      <w:r>
-        <w:rPr>
-          <w:rFonts w:ascii="Calibri" w:eastAsia="Times New Roman" w:hAnsi="Calibri" w:cs="Calibri"/>
-          <w:bCs/>
-          <w:kern w:val="3"/>
-          <w:sz w:val="20"/>
-        </w:rPr>
-        <w:t xml:space="preserve">Folgende Teilnahmebedingungen nehme ich hiermit </w:t>
-      </w:r>
-      <w:r>
-        <w:rPr>
-          <w:rFonts w:ascii="Calibri" w:eastAsia="Times New Roman" w:hAnsi="Calibri" w:cs="Calibri"/>
-          <w:bCs/>
-          <w:kern w:val="3"/>
-          <w:sz w:val="20"/>
-        </w:rPr>
-        <w:t>zustimmend zur</w:t>
-      </w:r>
-      <w:r>
-        <w:rPr>
-          <w:rFonts w:ascii="Calibri" w:eastAsia="Times New Roman" w:hAnsi="Calibri" w:cs="Calibri"/>
-          <w:bCs/>
-          <w:kern w:val="3"/>
-          <w:sz w:val="20"/>
-        </w:rPr>
-        <w:t xml:space="preserve"> Kenntnis</w:t>
-      </w:r>
-    </w:p>
-    <w:p>
-      <w:pPr>
-        <w:suppressAutoHyphens/>
-        <w:autoSpaceDN w:val="0"/>
-        <w:spacing w:after="0" w:line="240" w:lineRule="auto"/>
-        <w:ind w:right="105"/>
-        <w:jc w:val="both"/>
-        <w:textAlignment w:val="baseline"/>
-        <w:rPr>
-          <w:rFonts w:ascii="Calibri" w:eastAsia="Times New Roman" w:hAnsi="Calibri" w:cs="Calibri"/>
-          <w:bCs/>
-          <w:kern w:val="3"/>
-          <w:sz w:val="20"/>
-        </w:rPr>
-      </w:pPr>
-    </w:p>
-    <w:p>
-      <w:pPr>
-        <w:suppressAutoHyphens/>
-        <w:autoSpaceDN w:val="0"/>
-        <w:spacing w:after="0" w:line="240" w:lineRule="auto"/>
-        <w:ind w:left="284" w:right="105" w:hanging="284"/>
-        <w:jc w:val="both"/>
-        <w:textAlignment w:val="baseline"/>
-        <w:rPr>
-          <w:rFonts w:ascii="Calibri" w:eastAsia="Times New Roman" w:hAnsi="Calibri" w:cs="Calibri"/>
-          <w:noProof/>
-          <w:kern w:val="3"/>
-          <w:sz w:val="20"/>
-        </w:rPr>
-      </w:pPr>
-      <w:r>
-        <w:rPr>
-          <w:rFonts w:ascii="Calibri" w:eastAsia="Times New Roman" w:hAnsi="Calibri" w:cs="Calibri"/>
-          <w:noProof/>
-          <w:kern w:val="3"/>
-          <w:sz w:val="20"/>
-        </w:rPr>
-        <w:fldChar w:fldCharType="begin">
-          <w:ffData>
-            <w:name w:val="Kontrollkästchen3"/>
-            <w:enabled/>
-            <w:calcOnExit w:val="0"/>
-            <w:checkBox>
-              <w:sizeAuto/>
-              <w:default w:val="1"/>
-            </w:checkBox>
-          </w:ffData>
-        </w:fldChar>
-      </w:r>
-      <w:bookmarkStart w:id="2" w:name="Kontrollkästchen3"/>
-      <w:r>
-        <w:rPr>
-          <w:rFonts w:ascii="Calibri" w:eastAsia="Times New Roman" w:hAnsi="Calibri" w:cs="Calibri"/>
-          <w:noProof/>
-          <w:kern w:val="3"/>
-          <w:sz w:val="20"/>
-        </w:rPr>
-        <w:instrText xml:space="preserve"> FORMCHECKBOX </w:instrText>
-      </w:r>
-      <w:r>
-        <w:rPr>
-          <w:rFonts w:ascii="Calibri" w:eastAsia="Times New Roman" w:hAnsi="Calibri" w:cs="Calibri"/>
-          <w:noProof/>
-          <w:kern w:val="3"/>
-          <w:sz w:val="20"/>
-        </w:rPr>
-      </w:r>
-      <w:r>
-        <w:rPr>
-          <w:rFonts w:ascii="Calibri" w:eastAsia="Times New Roman" w:hAnsi="Calibri" w:cs="Calibri"/>
-          <w:noProof/>
-          <w:kern w:val="3"/>
-          <w:sz w:val="20"/>
-        </w:rPr>
-        <w:fldChar w:fldCharType="separate"/>
-      </w:r>
-      <w:r>
-        <w:rPr>
-          <w:rFonts w:ascii="Calibri" w:eastAsia="Times New Roman" w:hAnsi="Calibri" w:cs="Calibri"/>
-          <w:noProof/>
-          <w:kern w:val="3"/>
-          <w:sz w:val="20"/>
-        </w:rPr>
-        <w:fldChar w:fldCharType="end"/>
-      </w:r>
-      <w:bookmarkEnd w:id="2"/>
-      <w:r>
-        <w:rPr>
-          <w:rFonts w:ascii="Calibri" w:eastAsia="Times New Roman" w:hAnsi="Calibri" w:cs="Calibri"/>
-          <w:noProof/>
-          <w:kern w:val="3"/>
-          <w:sz w:val="20"/>
-        </w:rPr>
-        <w:t xml:space="preserve"> </w:t>
-      </w:r>
-      <w:r>
-        <w:rPr>
-          <w:rFonts w:ascii="Calibri" w:eastAsia="Times New Roman" w:hAnsi="Calibri" w:cs="Calibri"/>
-          <w:noProof/>
-          <w:kern w:val="3"/>
-          <w:sz w:val="20"/>
-        </w:rPr>
-        <w:t>Ich sichere zu, den Teilnahmebeitrag von ${ beitrag },00 € zeitnah zu überweisen. Mir ist bewusst, dass eine Teilnahme am Workshop nur nach erfolgter Zahlung möglich ist</w:t>
-      </w:r>
-      <w:r>
-        <w:rPr>
-          <w:rFonts w:ascii="Calibri" w:eastAsia="Times New Roman" w:hAnsi="Calibri" w:cs="Calibri"/>
-          <w:bCs/>
-          <w:kern w:val="3"/>
-          <w:sz w:val="20"/>
-        </w:rPr>
-        <w:t>. Der Link zur Z</w:t>
-      </w:r>
-      <w:r>
-        <w:rPr>
-          <w:rFonts w:ascii="Calibri" w:eastAsia="Times New Roman" w:hAnsi="Calibri" w:cs="Calibri"/>
-          <w:kern w:val="3"/>
-          <w:sz w:val="20"/>
-        </w:rPr>
-        <w:t>oom</w:t>
-      </w:r>
-      <w:r>
-        <w:rPr>
-          <w:rFonts w:ascii="Calibri" w:eastAsia="Times New Roman" w:hAnsi="Calibri" w:cs="Calibri"/>
-          <w:kern w:val="3"/>
-          <w:sz w:val="20"/>
-        </w:rPr>
-        <w:t xml:space="preserve">-Veranstaltung sowie </w:t>
-      </w:r>
-      <w:r>
-        <w:rPr>
-          <w:rFonts w:ascii="Calibri" w:eastAsia="Times New Roman" w:hAnsi="Calibri" w:cs="Calibri"/>
-          <w:kern w:val="3"/>
-          <w:sz w:val="20"/>
-        </w:rPr>
-        <w:t xml:space="preserve">weitere Informationen folgen </w:t>
-      </w:r>
-      <w:r>
-        <w:rPr>
-          <w:rFonts w:ascii="Calibri" w:eastAsia="Times New Roman" w:hAnsi="Calibri" w:cs="Calibri"/>
-          <w:kern w:val="3"/>
-          <w:sz w:val="20"/>
-        </w:rPr>
-        <w:t>per E</w:t>
-      </w:r>
-      <w:r>
-        <w:rPr>
-          <w:rFonts w:ascii="Calibri" w:eastAsia="Times New Roman" w:hAnsi="Calibri" w:cs="Calibri"/>
-          <w:kern w:val="3"/>
-          <w:sz w:val="20"/>
-        </w:rPr>
-        <w:t>-M</w:t>
-      </w:r>
-      <w:r>
-        <w:rPr>
-          <w:rFonts w:ascii="Calibri" w:eastAsia="Times New Roman" w:hAnsi="Calibri" w:cs="Calibri"/>
-          <w:kern w:val="3"/>
-          <w:sz w:val="20"/>
-        </w:rPr>
-        <w:t xml:space="preserve">ail. </w:t>
-      </w:r>
-    </w:p>
-    <w:p>
-      <w:pPr>
-        <w:suppressAutoHyphens/>
-        <w:autoSpaceDN w:val="0"/>
-        <w:spacing w:after="0" w:line="240" w:lineRule="auto"/>
-        <w:ind w:left="284" w:right="105" w:hanging="284"/>
-        <w:jc w:val="both"/>
-        <w:textAlignment w:val="baseline"/>
-        <w:rPr>
-          <w:rFonts w:ascii="Calibri" w:eastAsia="Times New Roman" w:hAnsi="Calibri" w:cs="Calibri"/>
-          <w:bCs/>
-          <w:kern w:val="3"/>
-          <w:sz w:val="20"/>
-        </w:rPr>
-      </w:pPr>
-      <w:r>
-        <w:rPr>
-          <w:rFonts w:ascii="Calibri" w:eastAsia="Times New Roman" w:hAnsi="Calibri" w:cs="Calibri"/>
-          <w:color w:val="201F1E"/>
-          <w:kern w:val="3"/>
-          <w:sz w:val="20"/>
-        </w:rPr>
-        <w:fldChar w:fldCharType="begin">
-          <w:ffData>
-            <w:name w:val="Kontrollkästchen4"/>
-            <w:enabled/>
-            <w:calcOnExit w:val="0"/>
-            <w:checkBox>
-              <w:sizeAuto/>
-              <w:default w:val="1"/>
-            </w:checkBox>
-          </w:ffData>
-        </w:fldChar>
-      </w:r>
-      <w:bookmarkStart w:id="3" w:name="Kontrollkästchen4"/>
-      <w:r>
-        <w:rPr>
-          <w:rFonts w:ascii="Calibri" w:eastAsia="Times New Roman" w:hAnsi="Calibri" w:cs="Calibri"/>
-          <w:color w:val="201F1E"/>
-          <w:kern w:val="3"/>
-          <w:sz w:val="20"/>
-        </w:rPr>
-        <w:instrText xml:space="preserve"> FORMCHECKBOX </w:instrText>
-      </w:r>
-      <w:r>
-        <w:rPr>
-          <w:rFonts w:ascii="Calibri" w:eastAsia="Times New Roman" w:hAnsi="Calibri" w:cs="Calibri"/>
-          <w:color w:val="201F1E"/>
-          <w:kern w:val="3"/>
-          <w:sz w:val="20"/>
-        </w:rPr>
-      </w:r>
-      <w:r>
-        <w:rPr>
-          <w:rFonts w:ascii="Calibri" w:eastAsia="Times New Roman" w:hAnsi="Calibri" w:cs="Calibri"/>
-          <w:color w:val="201F1E"/>
-          <w:kern w:val="3"/>
-          <w:sz w:val="20"/>
-        </w:rPr>
-        <w:fldChar w:fldCharType="separate"/>
-      </w:r>
-      <w:r>
-        <w:rPr>
-          <w:rFonts w:ascii="Calibri" w:eastAsia="Times New Roman" w:hAnsi="Calibri" w:cs="Calibri"/>
-          <w:color w:val="201F1E"/>
-          <w:kern w:val="3"/>
-          <w:sz w:val="20"/>
-        </w:rPr>
-        <w:fldChar w:fldCharType="end"/>
-      </w:r>
-      <w:bookmarkEnd w:id="3"/>
-      <w:r>
-        <w:rPr>
-          <w:rFonts w:ascii="Calibri" w:eastAsia="Times New Roman" w:hAnsi="Calibri" w:cs="Calibri"/>
-          <w:color w:val="201F1E"/>
-          <w:kern w:val="3"/>
-          <w:sz w:val="20"/>
-        </w:rPr>
-        <w:t xml:space="preserve"> </w:t>
-      </w:r>
-      <w:r>
-        <w:rPr>
-          <w:rFonts w:ascii="Calibri" w:eastAsia="Times New Roman" w:hAnsi="Calibri" w:cs="Calibri"/>
-          <w:color w:val="201F1E"/>
-          <w:kern w:val="3"/>
-          <w:sz w:val="20"/>
-        </w:rPr>
-        <w:t>Ich erkläre mich damit einverstanden, dass im Rahmen der Vorbereitung des Online-Workshops durch den Landesmusikrat Hamburg meine Kontaktdaten gespeichert und zwecks Vorbereitung genutzt werden dürfen.</w:t>
-      </w:r>
-      <w:r>
-        <w:rPr>
-          <w:rFonts w:ascii="Calibri" w:eastAsia="Times New Roman" w:hAnsi="Calibri" w:cs="Calibri"/>
-          <w:kern w:val="3"/>
-          <w:sz w:val="20"/>
-        </w:rPr>
-        <w:t xml:space="preserve">                         </w:t>
-      </w:r>
-    </w:p>
-    <w:p>
-      <w:pPr>
-        <w:suppressAutoHyphens/>
-        <w:autoSpaceDN w:val="0"/>
-        <w:spacing w:after="0" w:line="240" w:lineRule="auto"/>
-        <w:ind w:left="284" w:right="105" w:hanging="284"/>
-        <w:jc w:val="both"/>
-        <w:textAlignment w:val="baseline"/>
-        <w:rPr>
-          <w:rFonts w:ascii="Calibri" w:eastAsia="Lucida Sans Unicode" w:hAnsi="Calibri" w:cs="Tahoma"/>
-          <w:b/>
-          <w:bCs/>
-          <w:color w:val="000000"/>
-          <w:kern w:val="3"/>
-          <w:sz w:val="20"/>
-        </w:rPr>
-      </w:pPr>
-      <w:r>
-        <w:rPr>
-          <w:rFonts w:ascii="Calibri" w:eastAsia="Lucida Sans Unicode" w:hAnsi="Calibri" w:cs="Tahoma"/>
-          <w:color w:val="000000"/>
-          <w:kern w:val="3"/>
-          <w:sz w:val="20"/>
-        </w:rPr>
-        <w:fldChar w:fldCharType="begin">
-          <w:ffData>
-            <w:name w:val="Kontrollkästchen5"/>
-            <w:enabled/>
-            <w:calcOnExit w:val="0"/>
-            <w:checkBox>
-              <w:sizeAuto/>
-              <w:default w:val="1"/>
-            </w:checkBox>
-          </w:ffData>
-        </w:fldChar>
-      </w:r>
-      <w:bookmarkStart w:id="4" w:name="Kontrollkästchen5"/>
-      <w:r>
-        <w:rPr>
-          <w:rFonts w:ascii="Calibri" w:eastAsia="Lucida Sans Unicode" w:hAnsi="Calibri" w:cs="Tahoma"/>
-          <w:color w:val="000000"/>
-          <w:kern w:val="3"/>
-          <w:sz w:val="20"/>
-        </w:rPr>
-        <w:instrText xml:space="preserve"> FORMCHECKBOX </w:instrText>
-      </w:r>
-      <w:r>
-        <w:rPr>
-          <w:rFonts w:ascii="Calibri" w:eastAsia="Lucida Sans Unicode" w:hAnsi="Calibri" w:cs="Tahoma"/>
-          <w:color w:val="000000"/>
-          <w:kern w:val="3"/>
-          <w:sz w:val="20"/>
-        </w:rPr>
-      </w:r>
-      <w:r>
-        <w:rPr>
-          <w:rFonts w:ascii="Calibri" w:eastAsia="Lucida Sans Unicode" w:hAnsi="Calibri" w:cs="Tahoma"/>
-          <w:color w:val="000000"/>
-          <w:kern w:val="3"/>
-          <w:sz w:val="20"/>
-        </w:rPr>
-        <w:fldChar w:fldCharType="separate"/>
-      </w:r>
-      <w:r>
-        <w:rPr>
-          <w:rFonts w:ascii="Calibri" w:eastAsia="Lucida Sans Unicode" w:hAnsi="Calibri" w:cs="Tahoma"/>
-          <w:color w:val="000000"/>
-          <w:kern w:val="3"/>
-          <w:sz w:val="20"/>
-        </w:rPr>
-        <w:fldChar w:fldCharType="end"/>
-      </w:r>
-      <w:bookmarkEnd w:id="4"/>
-      <w:r>
-        <w:rPr>
-          <w:rFonts w:ascii="Calibri" w:eastAsia="Lucida Sans Unicode" w:hAnsi="Calibri" w:cs="Tahoma"/>
-          <w:color w:val="000000"/>
-          <w:kern w:val="3"/>
-          <w:sz w:val="20"/>
-        </w:rPr>
-        <w:t xml:space="preserve"> </w:t>
-      </w:r>
-      <w:r>
-        <w:rPr>
-          <w:rFonts w:ascii="Calibri" w:eastAsia="Lucida Sans Unicode" w:hAnsi="Calibri" w:cs="Tahoma"/>
-          <w:color w:val="000000"/>
-          <w:kern w:val="3"/>
-          <w:sz w:val="20"/>
-        </w:rPr>
-        <w:t>Ich habe zur Kenntnis genommen, dass d</w:t>
-      </w:r>
-      <w:r>
-        <w:rPr>
-          <w:rFonts w:ascii="Calibri" w:eastAsia="Lucida Sans Unicode" w:hAnsi="Calibri" w:cs="Tahoma"/>
-          <w:color w:val="201F1E"/>
-          <w:kern w:val="3"/>
-          <w:sz w:val="20"/>
-        </w:rPr>
-        <w:t>ie Teiln</w:t>
-      </w:r>
-      <w:r>
-        <w:rPr>
-          <w:rFonts w:ascii="Calibri" w:eastAsia="Lucida Sans Unicode" w:hAnsi="Calibri" w:cs="Tahoma"/>
-          <w:bCs/>
-          <w:color w:val="201F1E"/>
-          <w:kern w:val="3"/>
-          <w:sz w:val="20"/>
-        </w:rPr>
-        <w:t>ehmeranzahl begrenzt ist. Die Anmeldungen werden in der Reihenfolge ihres Eingangs berücksichtigt. Die Teilnahmegebühr wird bei Nichtteilnahme nicht erstattet.</w:t>
-      </w:r>
-    </w:p>
-    <w:p>
-      <w:pPr>
-        <w:suppressAutoHyphens/>
-        <w:autoSpaceDN w:val="0"/>
-        <w:spacing w:after="0" w:line="240" w:lineRule="auto"/>
-        <w:ind w:left="284" w:right="105" w:hanging="284"/>
-        <w:jc w:val="both"/>
-        <w:textAlignment w:val="baseline"/>
-        <w:rPr>
-          <w:rFonts w:ascii="Calibri" w:eastAsia="Times New Roman" w:hAnsi="Calibri" w:cs="Calibri"/>
-          <w:noProof/>
-          <w:kern w:val="3"/>
-          <w:sz w:val="20"/>
-          <w:szCs w:val="20"/>
-        </w:rPr>
-      </w:pPr>
-      <w:r>
-        <w:rPr>
-          <w:rFonts w:ascii="Calibri" w:eastAsia="Times New Roman" w:hAnsi="Calibri" w:cs="Calibri"/>
-          <w:noProof/>
-          <w:kern w:val="3"/>
-          <w:sz w:val="20"/>
-          <w:szCs w:val="20"/>
-        </w:rPr>
-        <w:fldChar w:fldCharType="begin">
-          <w:ffData>
-            <w:name w:val="Kontrollkästchen6"/>
-            <w:enabled/>
-            <w:calcOnExit w:val="0"/>
-            <w:checkBox>
-              <w:sizeAuto/>
-              <w:default w:val="1"/>
-            </w:checkBox>
-          </w:ffData>
-        </w:fldChar>
-      </w:r>
-      <w:bookmarkStart w:id="5" w:name="Kontrollkästchen6"/>
-      <w:r>
-        <w:rPr>
-          <w:rFonts w:ascii="Calibri" w:eastAsia="Times New Roman" w:hAnsi="Calibri" w:cs="Calibri"/>
-          <w:noProof/>
-          <w:kern w:val="3"/>
-          <w:sz w:val="20"/>
-          <w:szCs w:val="20"/>
-        </w:rPr>
-        <w:instrText xml:space="preserve"> FORMCHECKBOX </w:instrText>
-      </w:r>
-      <w:r>
-        <w:rPr>
-          <w:rFonts w:ascii="Calibri" w:eastAsia="Times New Roman" w:hAnsi="Calibri" w:cs="Calibri"/>
-          <w:noProof/>
-          <w:kern w:val="3"/>
-          <w:sz w:val="20"/>
-          <w:szCs w:val="20"/>
-        </w:rPr>
-      </w:r>
-      <w:r>
-        <w:rPr>
-          <w:rFonts w:ascii="Calibri" w:eastAsia="Times New Roman" w:hAnsi="Calibri" w:cs="Calibri"/>
-          <w:noProof/>
-          <w:kern w:val="3"/>
-          <w:sz w:val="20"/>
-          <w:szCs w:val="20"/>
-        </w:rPr>
-        <w:fldChar w:fldCharType="separate"/>
-      </w:r>
-      <w:r>
-        <w:rPr>
-          <w:rFonts w:ascii="Calibri" w:eastAsia="Times New Roman" w:hAnsi="Calibri" w:cs="Calibri"/>
-          <w:noProof/>
-          <w:kern w:val="3"/>
-          <w:sz w:val="20"/>
-          <w:szCs w:val="20"/>
-        </w:rPr>
-        <w:fldChar w:fldCharType="end"/>
-      </w:r>
-      <w:bookmarkEnd w:id="5"/>
-      <w:r>
-        <w:rPr>
-          <w:rFonts w:ascii="Calibri" w:eastAsia="Times New Roman" w:hAnsi="Calibri" w:cs="Calibri"/>
-          <w:noProof/>
-          <w:kern w:val="3"/>
-          <w:sz w:val="20"/>
-          <w:szCs w:val="20"/>
-        </w:rPr>
-        <w:t xml:space="preserve"> </w:t>
-      </w:r>
-      <w:r>
-        <w:rPr>
-          <w:rFonts w:ascii="Calibri" w:eastAsia="Times New Roman" w:hAnsi="Calibri" w:cs="Calibri"/>
-          <w:noProof/>
-          <w:kern w:val="3"/>
-          <w:sz w:val="20"/>
-          <w:szCs w:val="20"/>
-        </w:rPr>
-        <w:t xml:space="preserve">Ich habe die </w:t>
-      </w:r>
-      <w:hyperlink r:id="rId11" w:history="1">
-        <w:r>
-          <w:rPr>
-            <w:rStyle w:val="Hyperlink"/>
-            <w:rFonts w:ascii="Calibri" w:eastAsia="Times New Roman" w:hAnsi="Calibri" w:cs="Calibri"/>
-            <w:noProof/>
-            <w:kern w:val="3"/>
-            <w:sz w:val="20"/>
-            <w:szCs w:val="20"/>
-          </w:rPr>
-          <w:t>Datenschutzhinweise</w:t>
-        </w:r>
-      </w:hyperlink>
-      <w:r>
-        <w:rPr>
-          <w:rFonts w:ascii="Calibri" w:eastAsia="Times New Roman" w:hAnsi="Calibri" w:cs="Calibri"/>
-          <w:noProof/>
-          <w:kern w:val="3"/>
-          <w:sz w:val="20"/>
-          <w:szCs w:val="20"/>
-        </w:rPr>
-        <w:t xml:space="preserve"> </w:t>
-      </w:r>
-      <w:r>
-        <w:rPr>
-          <w:rFonts w:ascii="Calibri" w:eastAsia="Times New Roman" w:hAnsi="Calibri" w:cs="Calibri"/>
-          <w:noProof/>
-          <w:kern w:val="3"/>
-          <w:sz w:val="20"/>
-          <w:szCs w:val="20"/>
-        </w:rPr>
-        <w:t>zustimmend zur Kenntnis genommen</w:t>
-      </w:r>
-      <w:r>
-        <w:rPr>
-          <w:rFonts w:ascii="Calibri" w:eastAsia="Times New Roman" w:hAnsi="Calibri" w:cs="Calibri"/>
-          <w:noProof/>
-          <w:kern w:val="3"/>
-          <w:sz w:val="20"/>
-          <w:szCs w:val="20"/>
-        </w:rPr>
-        <w:t>.</w:t>
-      </w:r>
-    </w:p>
-    <w:p>
-      <w:pPr>
-        <w:suppressAutoHyphens/>
-        <w:autoSpaceDN w:val="0"/>
-        <w:spacing w:after="0" w:line="240" w:lineRule="auto"/>
-        <w:ind w:right="848"/>
-        <w:textAlignment w:val="baseline"/>
-        <w:rPr>
-          <w:rFonts w:ascii="Calibri" w:eastAsia="Times New Roman" w:hAnsi="Calibri" w:cs="Calibri"/>
-          <w:noProof/>
-          <w:kern w:val="3"/>
-          <w:sz w:val="20"/>
-          <w:szCs w:val="20"/>
-        </w:rPr>
-      </w:pPr>
-    </w:p>
-    <w:p>
-      <w:pPr>
-        <w:suppressAutoHyphens/>
-        <w:autoSpaceDN w:val="0"/>
-        <w:spacing w:after="0" w:line="240" w:lineRule="auto"/>
-        <w:ind w:right="848"/>
-        <w:textAlignment w:val="baseline"/>
-        <w:rPr>
-          <w:rFonts w:ascii="Calibri" w:eastAsia="Times New Roman" w:hAnsi="Calibri" w:cs="Calibri"/>
-          <w:noProof/>
-          <w:kern w:val="3"/>
-          <w:sz w:val="20"/>
-          <w:szCs w:val="20"/>
-        </w:rPr>
-      </w:pPr>
-    </w:p>
-    <w:p>
-      <w:pPr>
-        <w:suppressAutoHyphens/>
-        <w:autoSpaceDN w:val="0"/>
-        <w:spacing w:after="0" w:line="240" w:lineRule="auto"/>
-        <w:ind w:right="848"/>
-        <w:textAlignment w:val="baseline"/>
-        <w:rPr>
-          <w:rFonts w:ascii="Calibri" w:eastAsia="Times New Roman" w:hAnsi="Calibri" w:cs="Calibri"/>
-          <w:noProof/>
-          <w:kern w:val="3"/>
-          <w:sz w:val="20"/>
-          <w:szCs w:val="20"/>
-        </w:rPr>
-      </w:pPr>
-    </w:p>
-    <w:p>
-      <w:pPr>
-        <w:suppressAutoHyphens/>
-        <w:autoSpaceDN w:val="0"/>
-        <w:spacing w:after="0" w:line="240" w:lineRule="auto"/>
-        <w:ind w:right="848"/>
-        <w:textAlignment w:val="baseline"/>
-        <w:rPr>
-          <w:rFonts w:ascii="Calibri" w:eastAsia="Times New Roman" w:hAnsi="Calibri" w:cs="Calibri"/>
-          <w:noProof/>
-          <w:kern w:val="3"/>
-          <w:sz w:val="20"/>
-          <w:szCs w:val="20"/>
-        </w:rPr>
-      </w:pPr>
-    </w:p>
-    <w:p>
-      <w:pPr>
-        <w:suppressAutoHyphens/>
-        <w:autoSpaceDN w:val="0"/>
-        <w:spacing w:after="0" w:line="240" w:lineRule="auto"/>
-        <w:ind w:right="848"/>
-        <w:textAlignment w:val="baseline"/>
-        <w:rPr>
-          <w:rFonts w:ascii="Calibri" w:eastAsia="Times New Roman" w:hAnsi="Calibri" w:cs="Calibri"/>
-          <w:noProof/>
-          <w:kern w:val="3"/>
-          <w:sz w:val="20"/>
-          <w:szCs w:val="20"/>
-        </w:rPr>
-      </w:pPr>
-    </w:p>
-    <w:p>
-      <w:pPr>
-        <w:suppressAutoHyphens/>
-        <w:autoSpaceDN w:val="0"/>
-        <w:spacing w:after="0" w:line="240" w:lineRule="auto"/>
-        <w:ind w:right="848"/>
-        <w:textAlignment w:val="baseline"/>
-        <w:rPr>
-          <w:rFonts w:ascii="Calibri" w:eastAsia="SimSun" w:hAnsi="Calibri" w:cs="Tahoma"/>
-          <w:kern w:val="3"/>
-        </w:rPr>
-      </w:pPr>
-      <w:r>
-        <w:rPr>
-          <w:rFonts w:ascii="Calibri" w:eastAsia="SimSun" w:hAnsi="Calibri" w:cs="Tahoma"/>
-          <w:kern w:val="3"/>
-        </w:rPr>
-        <w:t xml:space="preserve">Hamburg, den </w:t>
-      </w:r>
-      <w:proofErr w:type="gramStart"/>
-      <w:r>
-        <w:rPr>
-          <w:rFonts w:ascii="Calibri" w:eastAsia="SimSun" w:hAnsi="Calibri" w:cs="Tahoma"/>
-          <w:kern w:val="3"/>
-        </w:rPr>
-        <w:t xml:space="preserve">{{ </w:t>
-      </w:r>
-      <w:proofErr w:type="spellStart"/>
-      <w:r>
-        <w:rPr>
-          <w:rFonts w:ascii="Calibri" w:eastAsia="SimSun" w:hAnsi="Calibri" w:cs="Tahoma"/>
-          <w:kern w:val="3"/>
-        </w:rPr>
-        <w:t>today</w:t>
-      </w:r>
-      <w:proofErr w:type="spellEnd"/>
-      <w:proofErr w:type="gramEnd"/>
-      <w:r>
-        <w:rPr>
-          <w:rFonts w:ascii="Calibri" w:eastAsia="SimSun" w:hAnsi="Calibri" w:cs="Tahoma"/>
-          <w:kern w:val="3"/>
-        </w:rPr>
-        <w:t>(</w:t>
-      </w:r>
-      <w:proofErr w:type="spellStart"/>
-      <w:r>
-        <w:rPr>
-          <w:rFonts w:ascii="Calibri" w:eastAsia="SimSun" w:hAnsi="Calibri" w:cs="Tahoma"/>
-          <w:kern w:val="3"/>
-        </w:rPr>
-        <w:t>format</w:t>
-      </w:r>
-      <w:proofErr w:type="spellEnd"/>
-      <w:r>
-        <w:rPr>
-          <w:rFonts w:ascii="Calibri" w:eastAsia="SimSun" w:hAnsi="Calibri" w:cs="Tahoma"/>
-          <w:kern w:val="3"/>
-        </w:rPr>
-        <w:t>='</w:t>
-      </w:r>
-      <w:proofErr w:type="spellStart"/>
-      <w:r>
-        <w:rPr>
-          <w:rFonts w:ascii="Calibri" w:eastAsia="SimSun" w:hAnsi="Calibri" w:cs="Tahoma"/>
-          <w:kern w:val="3"/>
-        </w:rPr>
-        <w:t>d.M.YYYY</w:t>
-      </w:r>
-      <w:proofErr w:type="spellEnd"/>
-      <w:r>
-        <w:rPr>
-          <w:rFonts w:ascii="Calibri" w:eastAsia="SimSun" w:hAnsi="Calibri" w:cs="Tahoma"/>
-          <w:kern w:val="3"/>
-        </w:rPr>
-        <w:t>') }</w:t>
-      </w:r>
-      <w:r>
-        <w:rPr>
-          <w:rFonts w:ascii="Calibri" w:eastAsia="SimSun" w:hAnsi="Calibri" w:cs="Tahoma"/>
-          <w:kern w:val="3"/>
-        </w:rPr>
-        <w:t>}</w:t>
-      </w:r>
-    </w:p>
-    <w:p>
-      <w:pPr>
-        <w:suppressAutoHyphens/>
-        <w:autoSpaceDN w:val="0"/>
-        <w:spacing w:after="0" w:line="240" w:lineRule="auto"/>
-        <w:ind w:right="848"/>
-        <w:textAlignment w:val="baseline"/>
-        <w:rPr>
-          <w:rFonts w:ascii="Calibri" w:eastAsia="SimSun" w:hAnsi="Calibri" w:cs="Tahoma"/>
-          <w:kern w:val="3"/>
-        </w:rPr>
-      </w:pPr>
-    </w:p>
-    <w:p>
-      <w:pPr>
-        <w:suppressAutoHyphens/>
-        <w:autoSpaceDN w:val="0"/>
-        <w:spacing w:after="0" w:line="240" w:lineRule="auto"/>
-        <w:ind w:right="848"/>
-        <w:textAlignment w:val="baseline"/>
-        <w:rPr>
-          <w:rFonts w:ascii="Calibri" w:eastAsia="SimSun" w:hAnsi="Calibri" w:cs="Tahoma"/>
-          <w:kern w:val="3"/>
-        </w:rPr>
-      </w:pPr>
-      <w:r>
-        <w:rPr>
-          <w:rFonts w:ascii="Calibri" w:eastAsia="SimSun" w:hAnsi="Calibri" w:cs="Tahoma"/>
-          <w:kern w:val="3"/>
-        </w:rPr>
-        <w:t xml:space="preserve">Dieses Dokument wurde digital </w:t>
-      </w:r>
-      <w:r>
-        <w:rPr>
-          <w:rFonts w:ascii="Calibri" w:eastAsia="SimSun" w:hAnsi="Calibri" w:cs="Tahoma"/>
-          <w:kern w:val="3"/>
-        </w:rPr>
-        <w:t>erstellt und ist daher ohne Unterschrift gültig</w:t>
-      </w:r>
-      <w:r>
-        <w:rPr>
-          <w:rFonts w:ascii="Calibri" w:eastAsia="SimSun" w:hAnsi="Calibri" w:cs="Tahoma"/>
-          <w:kern w:val="3"/>
-        </w:rPr>
-        <w:t>.</w:t>
-      </w:r>
-    </w:p>
     <w:sectPr>
-      <w:headerReference w:type="default" r:id="rId12"/>
-      <w:footerReference w:type="default" r:id="rId13"/>
+      <w:headerReference w:type="default" r:id="rId11"/>
+      <w:footerReference w:type="default" r:id="rId12"/>
       <w:type w:val="continuous"/>
       <w:pgSz w:w="11906" w:h="16838"/>
       <w:pgMar w:top="1843" w:right="1417" w:bottom="1134" w:left="1417" w:header="851" w:footer="708" w:gutter="0"/>

</xml_diff>